<commit_message>
Ready for Pre Defense
</commit_message>
<xml_diff>
--- a/Documentation/Final Report.docx
+++ b/Documentation/Final Report.docx
@@ -84,7 +84,55 @@
         <w:spacing w:before="240"/>
       </w:pPr>
       <w:r>
-        <w:t>I hereby recommend that the report prepared under my supervision by Nitisha Timalsina (TU Exam Roll No. 23879/076), Subrat Regmi (TU Exam Roll No. 23894/076), Supriya Shree Basnyat (TU Exam Roll No. 23900/076) entitled “</w:t>
+        <w:t xml:space="preserve">I hereby recommend that the report prepared under my supervision by </w:t>
+      </w:r>
+      <w:proofErr w:type="spellStart"/>
+      <w:r>
+        <w:t>Nitisha</w:t>
+      </w:r>
+      <w:proofErr w:type="spellEnd"/>
+      <w:r>
+        <w:t xml:space="preserve"> </w:t>
+      </w:r>
+      <w:proofErr w:type="spellStart"/>
+      <w:r>
+        <w:t>Timalsina</w:t>
+      </w:r>
+      <w:proofErr w:type="spellEnd"/>
+      <w:r>
+        <w:t xml:space="preserve"> (TU Exam Roll No. 23879/076), </w:t>
+      </w:r>
+      <w:proofErr w:type="spellStart"/>
+      <w:r>
+        <w:t>Subrat</w:t>
+      </w:r>
+      <w:proofErr w:type="spellEnd"/>
+      <w:r>
+        <w:t xml:space="preserve"> </w:t>
+      </w:r>
+      <w:proofErr w:type="spellStart"/>
+      <w:r>
+        <w:t>Regmi</w:t>
+      </w:r>
+      <w:proofErr w:type="spellEnd"/>
+      <w:r>
+        <w:t xml:space="preserve"> (TU Exam Roll No. 23894/076), </w:t>
+      </w:r>
+      <w:proofErr w:type="spellStart"/>
+      <w:r>
+        <w:t>Supriya</w:t>
+      </w:r>
+      <w:proofErr w:type="spellEnd"/>
+      <w:r>
+        <w:t xml:space="preserve"> Shree </w:t>
+      </w:r>
+      <w:proofErr w:type="spellStart"/>
+      <w:r>
+        <w:t>Basnyat</w:t>
+      </w:r>
+      <w:proofErr w:type="spellEnd"/>
+      <w:r>
+        <w:t xml:space="preserve"> (TU Exam Roll No. 23900/076) entitled “</w:t>
       </w:r>
       <w:r>
         <w:rPr>
@@ -126,8 +174,29 @@
       <w:pPr>
         <w:spacing w:before="240"/>
       </w:pPr>
-      <w:r>
-        <w:t xml:space="preserve">Er. Dhiraj Kumar Jha </w:t>
+      <w:proofErr w:type="spellStart"/>
+      <w:r>
+        <w:t>Er</w:t>
+      </w:r>
+      <w:proofErr w:type="spellEnd"/>
+      <w:r>
+        <w:t xml:space="preserve">. </w:t>
+      </w:r>
+      <w:proofErr w:type="spellStart"/>
+      <w:r>
+        <w:t>Dhiraj</w:t>
+      </w:r>
+      <w:proofErr w:type="spellEnd"/>
+      <w:r>
+        <w:t xml:space="preserve"> Kumar </w:t>
+      </w:r>
+      <w:proofErr w:type="spellStart"/>
+      <w:r>
+        <w:t>Jha</w:t>
+      </w:r>
+      <w:proofErr w:type="spellEnd"/>
+      <w:r>
+        <w:t xml:space="preserve"> </w:t>
       </w:r>
     </w:p>
     <w:p>
@@ -150,8 +219,13 @@
       <w:pPr>
         <w:spacing w:before="240"/>
       </w:pPr>
-      <w:r>
-        <w:t>Bijayachowk, Gaushala</w:t>
+      <w:proofErr w:type="spellStart"/>
+      <w:r>
+        <w:t>Bijayachowk</w:t>
+      </w:r>
+      <w:proofErr w:type="spellEnd"/>
+      <w:r>
+        <w:t>, Gaushala</w:t>
       </w:r>
     </w:p>
     <w:p>
@@ -270,7 +344,55 @@
         <w:spacing w:before="240"/>
       </w:pPr>
       <w:r>
-        <w:t>This is to certify that this project prepared by Nitisha Timalsina, Subrat Regmi and Supriya Shree Basnyat entitled "Hotel Booking Cancellation Prediction System” in partial fulfilment of the requirements for the degree of B. Sc. in Computer Science and Information Technology has been well studied. In our opinion it is satisfactory in the scope and quality as a project for the required degree.</w:t>
+        <w:t xml:space="preserve">This is to certify that this project prepared by </w:t>
+      </w:r>
+      <w:proofErr w:type="spellStart"/>
+      <w:r>
+        <w:t>Nitisha</w:t>
+      </w:r>
+      <w:proofErr w:type="spellEnd"/>
+      <w:r>
+        <w:t xml:space="preserve"> </w:t>
+      </w:r>
+      <w:proofErr w:type="spellStart"/>
+      <w:r>
+        <w:t>Timalsina</w:t>
+      </w:r>
+      <w:proofErr w:type="spellEnd"/>
+      <w:r>
+        <w:t xml:space="preserve">, </w:t>
+      </w:r>
+      <w:proofErr w:type="spellStart"/>
+      <w:r>
+        <w:t>Subrat</w:t>
+      </w:r>
+      <w:proofErr w:type="spellEnd"/>
+      <w:r>
+        <w:t xml:space="preserve"> </w:t>
+      </w:r>
+      <w:proofErr w:type="spellStart"/>
+      <w:r>
+        <w:t>Regmi</w:t>
+      </w:r>
+      <w:proofErr w:type="spellEnd"/>
+      <w:r>
+        <w:t xml:space="preserve"> and </w:t>
+      </w:r>
+      <w:proofErr w:type="spellStart"/>
+      <w:r>
+        <w:t>Supriya</w:t>
+      </w:r>
+      <w:proofErr w:type="spellEnd"/>
+      <w:r>
+        <w:t xml:space="preserve"> Shree </w:t>
+      </w:r>
+      <w:proofErr w:type="spellStart"/>
+      <w:r>
+        <w:t>Basnyat</w:t>
+      </w:r>
+      <w:proofErr w:type="spellEnd"/>
+      <w:r>
+        <w:t xml:space="preserve"> entitled "Hotel Booking Cancellation Prediction System” in partial fulfilment of the requirements for the degree of B. Sc. in Computer Science and Information Technology has been well studied. In our opinion it is satisfactory in the scope and quality as a project for the required degree.</w:t>
       </w:r>
     </w:p>
     <w:p>
@@ -328,11 +450,47 @@
                 <w:b/>
               </w:rPr>
             </w:pPr>
+            <w:proofErr w:type="spellStart"/>
             <w:r>
               <w:rPr>
                 <w:b/>
               </w:rPr>
-              <w:t xml:space="preserve">Er. Dhiraj Kumar Jha </w:t>
+              <w:t>Er</w:t>
+            </w:r>
+            <w:proofErr w:type="spellEnd"/>
+            <w:r>
+              <w:rPr>
+                <w:b/>
+              </w:rPr>
+              <w:t xml:space="preserve">. </w:t>
+            </w:r>
+            <w:proofErr w:type="spellStart"/>
+            <w:r>
+              <w:rPr>
+                <w:b/>
+              </w:rPr>
+              <w:t>Dhiraj</w:t>
+            </w:r>
+            <w:proofErr w:type="spellEnd"/>
+            <w:r>
+              <w:rPr>
+                <w:b/>
+              </w:rPr>
+              <w:t xml:space="preserve"> Kumar </w:t>
+            </w:r>
+            <w:proofErr w:type="spellStart"/>
+            <w:r>
+              <w:rPr>
+                <w:b/>
+              </w:rPr>
+              <w:t>Jha</w:t>
+            </w:r>
+            <w:proofErr w:type="spellEnd"/>
+            <w:r>
+              <w:rPr>
+                <w:b/>
+              </w:rPr>
+              <w:t xml:space="preserve"> </w:t>
             </w:r>
           </w:p>
           <w:p>
@@ -355,8 +513,13 @@
             <w:pPr>
               <w:spacing w:before="240"/>
             </w:pPr>
-            <w:r>
-              <w:t>Bijayachowk, Gaushala</w:t>
+            <w:proofErr w:type="spellStart"/>
+            <w:r>
+              <w:t>Bijayachowk</w:t>
+            </w:r>
+            <w:proofErr w:type="spellEnd"/>
+            <w:r>
+              <w:t>, Gaushala</w:t>
             </w:r>
           </w:p>
         </w:tc>
@@ -396,11 +559,47 @@
                 <w:b/>
               </w:rPr>
             </w:pPr>
+            <w:proofErr w:type="spellStart"/>
             <w:r>
               <w:rPr>
                 <w:b/>
               </w:rPr>
-              <w:t xml:space="preserve">Er. Dhiraj Kumar Jha </w:t>
+              <w:t>Er</w:t>
+            </w:r>
+            <w:proofErr w:type="spellEnd"/>
+            <w:r>
+              <w:rPr>
+                <w:b/>
+              </w:rPr>
+              <w:t xml:space="preserve">. </w:t>
+            </w:r>
+            <w:proofErr w:type="spellStart"/>
+            <w:r>
+              <w:rPr>
+                <w:b/>
+              </w:rPr>
+              <w:t>Dhiraj</w:t>
+            </w:r>
+            <w:proofErr w:type="spellEnd"/>
+            <w:r>
+              <w:rPr>
+                <w:b/>
+              </w:rPr>
+              <w:t xml:space="preserve"> Kumar </w:t>
+            </w:r>
+            <w:proofErr w:type="spellStart"/>
+            <w:r>
+              <w:rPr>
+                <w:b/>
+              </w:rPr>
+              <w:t>Jha</w:t>
+            </w:r>
+            <w:proofErr w:type="spellEnd"/>
+            <w:r>
+              <w:rPr>
+                <w:b/>
+              </w:rPr>
+              <w:t xml:space="preserve"> </w:t>
             </w:r>
           </w:p>
           <w:p>
@@ -408,7 +607,15 @@
               <w:spacing w:before="240"/>
             </w:pPr>
             <w:r>
-              <w:t xml:space="preserve">Head of Deprtment, </w:t>
+              <w:t xml:space="preserve">Head of </w:t>
+            </w:r>
+            <w:proofErr w:type="spellStart"/>
+            <w:r>
+              <w:t>Deprtment</w:t>
+            </w:r>
+            <w:proofErr w:type="spellEnd"/>
+            <w:r>
+              <w:t xml:space="preserve">, </w:t>
             </w:r>
           </w:p>
           <w:p>
@@ -427,8 +634,13 @@
                 <w:szCs w:val="28"/>
               </w:rPr>
             </w:pPr>
-            <w:r>
-              <w:t>Bijayachowk, Gaushala</w:t>
+            <w:proofErr w:type="spellStart"/>
+            <w:r>
+              <w:t>Bijayachowk</w:t>
+            </w:r>
+            <w:proofErr w:type="spellEnd"/>
+            <w:r>
+              <w:t>, Gaushala</w:t>
             </w:r>
           </w:p>
         </w:tc>
@@ -505,8 +717,13 @@
                 <w:szCs w:val="28"/>
               </w:rPr>
             </w:pPr>
-            <w:r>
-              <w:t>Bijayachowk, Gaushala</w:t>
+            <w:proofErr w:type="spellStart"/>
+            <w:r>
+              <w:t>Bijayachowk</w:t>
+            </w:r>
+            <w:proofErr w:type="spellEnd"/>
+            <w:r>
+              <w:t>, Gaushala</w:t>
             </w:r>
           </w:p>
         </w:tc>
@@ -574,8 +791,13 @@
             <w:pPr>
               <w:spacing w:before="240"/>
             </w:pPr>
-            <w:r>
-              <w:t xml:space="preserve">Tribhuvan University, </w:t>
+            <w:proofErr w:type="spellStart"/>
+            <w:r>
+              <w:t>Tribhuvan</w:t>
+            </w:r>
+            <w:proofErr w:type="spellEnd"/>
+            <w:r>
+              <w:t xml:space="preserve"> University, </w:t>
             </w:r>
           </w:p>
           <w:p>
@@ -586,8 +808,13 @@
                 <w:szCs w:val="28"/>
               </w:rPr>
             </w:pPr>
-            <w:r>
-              <w:t>Kirtipur, Nepal</w:t>
+            <w:proofErr w:type="spellStart"/>
+            <w:r>
+              <w:t>Kirtipur</w:t>
+            </w:r>
+            <w:proofErr w:type="spellEnd"/>
+            <w:r>
+              <w:t>, Nepal</w:t>
             </w:r>
           </w:p>
         </w:tc>
@@ -618,7 +845,31 @@
         <w:t>The</w:t>
       </w:r>
       <w:r>
-        <w:t xml:space="preserve"> team would like to express our sincere gratitude to everyone who has assisted us on our journey to completion of this project. We are deeply thankful to Er. Dhiraj Kumar Jha, our project supervisor, for his invaluable guidance, support, and encouragement throughout the course of this project. His exceptional expertise and mentorship have been immensely helpful to us in overcoming many challenges. </w:t>
+        <w:t xml:space="preserve"> team would like to express our sincere gratitude to everyone who has assisted us on our journey to completion of this project. We are deeply thankful to </w:t>
+      </w:r>
+      <w:proofErr w:type="spellStart"/>
+      <w:r>
+        <w:t>Er</w:t>
+      </w:r>
+      <w:proofErr w:type="spellEnd"/>
+      <w:r>
+        <w:t xml:space="preserve">. </w:t>
+      </w:r>
+      <w:proofErr w:type="spellStart"/>
+      <w:r>
+        <w:t>Dhiraj</w:t>
+      </w:r>
+      <w:proofErr w:type="spellEnd"/>
+      <w:r>
+        <w:t xml:space="preserve"> Kumar </w:t>
+      </w:r>
+      <w:proofErr w:type="spellStart"/>
+      <w:r>
+        <w:t>Jha</w:t>
+      </w:r>
+      <w:proofErr w:type="spellEnd"/>
+      <w:r>
+        <w:t xml:space="preserve">, our project supervisor, for his invaluable guidance, support, and encouragement throughout the course of this project. His exceptional expertise and mentorship have been immensely helpful to us in overcoming many challenges. </w:t>
       </w:r>
     </w:p>
     <w:p>
@@ -637,19 +888,55 @@
       </w:r>
     </w:p>
     <w:p>
-      <w:r>
-        <w:t>Nitisha Timalsina,</w:t>
-      </w:r>
-    </w:p>
-    <w:p>
-      <w:r>
-        <w:t>Subrat Regmi,</w:t>
-      </w:r>
-    </w:p>
-    <w:p>
-      <w:r>
-        <w:t>Supriya Shree Basnyat</w:t>
-      </w:r>
+      <w:proofErr w:type="spellStart"/>
+      <w:r>
+        <w:t>Nitisha</w:t>
+      </w:r>
+      <w:proofErr w:type="spellEnd"/>
+      <w:r>
+        <w:t xml:space="preserve"> </w:t>
+      </w:r>
+      <w:proofErr w:type="spellStart"/>
+      <w:r>
+        <w:t>Timalsina</w:t>
+      </w:r>
+      <w:proofErr w:type="spellEnd"/>
+      <w:r>
+        <w:t>,</w:t>
+      </w:r>
+    </w:p>
+    <w:p>
+      <w:proofErr w:type="spellStart"/>
+      <w:r>
+        <w:t>Subrat</w:t>
+      </w:r>
+      <w:proofErr w:type="spellEnd"/>
+      <w:r>
+        <w:t xml:space="preserve"> </w:t>
+      </w:r>
+      <w:proofErr w:type="spellStart"/>
+      <w:r>
+        <w:t>Regmi</w:t>
+      </w:r>
+      <w:proofErr w:type="spellEnd"/>
+      <w:r>
+        <w:t>,</w:t>
+      </w:r>
+    </w:p>
+    <w:p>
+      <w:proofErr w:type="spellStart"/>
+      <w:r>
+        <w:t>Supriya</w:t>
+      </w:r>
+      <w:proofErr w:type="spellEnd"/>
+      <w:r>
+        <w:t xml:space="preserve"> Shree </w:t>
+      </w:r>
+      <w:proofErr w:type="spellStart"/>
+      <w:r>
+        <w:t>Basnyat</w:t>
+      </w:r>
+      <w:proofErr w:type="spellEnd"/>
     </w:p>
     <w:p>
       <w:pPr>
@@ -5123,8 +5410,6 @@
           <w:b/>
         </w:rPr>
       </w:pPr>
-      <w:bookmarkStart w:id="8" w:name="_GoBack"/>
-      <w:bookmarkEnd w:id="8"/>
     </w:p>
     <w:p/>
     <w:p/>
@@ -5148,7 +5433,7 @@
       <w:pPr>
         <w:pStyle w:val="Heading1"/>
       </w:pPr>
-      <w:bookmarkStart w:id="9" w:name="_Toc159766061"/>
+      <w:bookmarkStart w:id="8" w:name="_Toc159766061"/>
       <w:r>
         <w:lastRenderedPageBreak/>
         <w:t>LIST OF FIGURE</w:t>
@@ -5156,7 +5441,7 @@
       <w:r>
         <w:t>S</w:t>
       </w:r>
-      <w:bookmarkEnd w:id="9"/>
+      <w:bookmarkEnd w:id="8"/>
     </w:p>
     <w:p>
       <w:pPr>
@@ -6079,12 +6364,12 @@
           <w:noProof/>
         </w:rPr>
       </w:pPr>
-      <w:bookmarkStart w:id="10" w:name="_Toc159766062"/>
+      <w:bookmarkStart w:id="9" w:name="_Toc159766062"/>
       <w:r>
         <w:lastRenderedPageBreak/>
         <w:t>LIST OF TABLES</w:t>
       </w:r>
-      <w:bookmarkEnd w:id="10"/>
+      <w:bookmarkEnd w:id="9"/>
       <w:r>
         <w:fldChar w:fldCharType="begin"/>
       </w:r>
@@ -7340,12 +7625,12 @@
       <w:pPr>
         <w:pStyle w:val="Heading1"/>
       </w:pPr>
-      <w:bookmarkStart w:id="11" w:name="_Toc159766063"/>
+      <w:bookmarkStart w:id="10" w:name="_Toc159766063"/>
       <w:r>
         <w:lastRenderedPageBreak/>
         <w:t>LIST OF ABBREVIATIONS</w:t>
       </w:r>
-      <w:bookmarkEnd w:id="11"/>
+      <w:bookmarkEnd w:id="10"/>
     </w:p>
     <w:p/>
     <w:tbl>
@@ -8712,7 +8997,7 @@
       <w:pPr>
         <w:pStyle w:val="Heading1"/>
       </w:pPr>
-      <w:bookmarkStart w:id="12" w:name="_Toc159766064"/>
+      <w:bookmarkStart w:id="11" w:name="_Toc159766064"/>
       <w:r>
         <w:lastRenderedPageBreak/>
         <w:t xml:space="preserve">CHAPTER 1: </w:t>
@@ -8720,47 +9005,47 @@
       <w:r>
         <w:t>INTRODUCTION</w:t>
       </w:r>
+      <w:bookmarkEnd w:id="11"/>
+    </w:p>
+    <w:p/>
+    <w:p>
+      <w:pPr>
+        <w:pStyle w:val="Heading2"/>
+      </w:pPr>
+      <w:bookmarkStart w:id="12" w:name="_Toc159766065"/>
+      <w:r>
+        <w:t xml:space="preserve">1.1 </w:t>
+      </w:r>
+      <w:r>
+        <w:t>Introduction</w:t>
+      </w:r>
       <w:bookmarkEnd w:id="12"/>
     </w:p>
-    <w:p/>
+    <w:p>
+      <w:r>
+        <w:t>In the dynamic and fast-paced hospitality sector, successfully managing hotel reservations is critical for hoteliers. The uncertainty connected with booking cancellations is one of the issues that hotels encounter.</w:t>
+      </w:r>
+    </w:p>
+    <w:p>
+      <w:pPr>
+        <w:spacing w:before="240"/>
+      </w:pPr>
+      <w:r>
+        <w:t>Hotel Booking Cancellation Prediction System is a web-based application that helps in mitigating the risks associated with reservations using machine learning algorithms. This web system provides two user bases, customers and employees. Customers can make their reservations for hotel rooms through the app while employees can view the reservations and make predictions on whether the customer is likely to cancel or not. This system attempts to give hoteliers useful information to improve decision-making, and optimise revenue management by utilising tree-based machine learning algorithms.</w:t>
+      </w:r>
+    </w:p>
     <w:p>
       <w:pPr>
         <w:pStyle w:val="Heading2"/>
       </w:pPr>
-      <w:bookmarkStart w:id="13" w:name="_Toc159766065"/>
-      <w:r>
-        <w:t xml:space="preserve">1.1 </w:t>
-      </w:r>
-      <w:r>
-        <w:t>Introduction</w:t>
+      <w:bookmarkStart w:id="13" w:name="_Toc159766066"/>
+      <w:r>
+        <w:t>1.2</w:t>
+      </w:r>
+      <w:r>
+        <w:t xml:space="preserve"> Problem Statement</w:t>
       </w:r>
       <w:bookmarkEnd w:id="13"/>
-    </w:p>
-    <w:p>
-      <w:r>
-        <w:t>In the dynamic and fast-paced hospitality sector, successfully managing hotel reservations is critical for hoteliers. The uncertainty connected with booking cancellations is one of the issues that hotels encounter.</w:t>
-      </w:r>
-    </w:p>
-    <w:p>
-      <w:pPr>
-        <w:spacing w:before="240"/>
-      </w:pPr>
-      <w:r>
-        <w:t>Hotel Booking Cancellation Prediction System is a web-based application that helps in mitigating the risks associated with reservations using machine learning algorithms. This web system provides two user bases, customers and employees. Customers can make their reservations for hotel rooms through the app while employees can view the reservations and make predictions on whether the customer is likely to cancel or not. This system attempts to give hoteliers useful information to improve decision-making, and optimise revenue management by utilising tree-based machine learning algorithms.</w:t>
-      </w:r>
-    </w:p>
-    <w:p>
-      <w:pPr>
-        <w:pStyle w:val="Heading2"/>
-      </w:pPr>
-      <w:bookmarkStart w:id="14" w:name="_Toc159766066"/>
-      <w:r>
-        <w:t>1.2</w:t>
-      </w:r>
-      <w:r>
-        <w:t xml:space="preserve"> Problem Statement</w:t>
-      </w:r>
-      <w:bookmarkEnd w:id="14"/>
       <w:r>
         <w:t xml:space="preserve"> </w:t>
       </w:r>
@@ -8794,14 +9079,14 @@
       <w:pPr>
         <w:pStyle w:val="Heading2"/>
       </w:pPr>
-      <w:bookmarkStart w:id="15" w:name="_Toc159766067"/>
+      <w:bookmarkStart w:id="14" w:name="_Toc159766067"/>
       <w:r>
         <w:t>1.3</w:t>
       </w:r>
       <w:r>
         <w:t xml:space="preserve"> Objectives</w:t>
       </w:r>
-      <w:bookmarkEnd w:id="15"/>
+      <w:bookmarkEnd w:id="14"/>
     </w:p>
     <w:p>
       <w:r>
@@ -8833,13 +9118,24 @@
         <w:t xml:space="preserve">To implement a random forest </w:t>
       </w:r>
       <w:r>
-        <w:t xml:space="preserve">algorithm from scratch </w:t>
+        <w:t xml:space="preserve">algorithm from </w:t>
+      </w:r>
+      <w:proofErr w:type="gramStart"/>
+      <w:r>
+        <w:t xml:space="preserve">scratch </w:t>
       </w:r>
       <w:r>
         <w:rPr>
           <w:color w:val="000000"/>
         </w:rPr>
-        <w:t xml:space="preserve"> and several optimization strategies for model development.</w:t>
+        <w:t xml:space="preserve"> and</w:t>
+      </w:r>
+      <w:proofErr w:type="gramEnd"/>
+      <w:r>
+        <w:rPr>
+          <w:color w:val="000000"/>
+        </w:rPr>
+        <w:t xml:space="preserve"> several optimization strategies for model development.</w:t>
       </w:r>
     </w:p>
     <w:p>
@@ -8895,14 +9191,14 @@
       <w:pPr>
         <w:pStyle w:val="Heading2"/>
       </w:pPr>
-      <w:bookmarkStart w:id="16" w:name="_Toc159766068"/>
+      <w:bookmarkStart w:id="15" w:name="_Toc159766068"/>
       <w:r>
         <w:t>1.4</w:t>
       </w:r>
       <w:r>
         <w:t xml:space="preserve"> Scope and Limitations</w:t>
       </w:r>
-      <w:bookmarkEnd w:id="16"/>
+      <w:bookmarkEnd w:id="15"/>
       <w:r>
         <w:t xml:space="preserve"> </w:t>
       </w:r>
@@ -8993,14 +9289,14 @@
       <w:pPr>
         <w:pStyle w:val="Heading2"/>
       </w:pPr>
-      <w:bookmarkStart w:id="17" w:name="_Toc159766069"/>
+      <w:bookmarkStart w:id="16" w:name="_Toc159766069"/>
       <w:r>
         <w:t>1.5</w:t>
       </w:r>
       <w:r>
         <w:t xml:space="preserve"> Development Methodology</w:t>
       </w:r>
-      <w:bookmarkEnd w:id="17"/>
+      <w:bookmarkEnd w:id="16"/>
     </w:p>
     <w:p>
       <w:r>
@@ -9061,8 +9357,8 @@
           <w:color w:val="000000" w:themeColor="text1"/>
         </w:rPr>
       </w:pPr>
-      <w:bookmarkStart w:id="18" w:name="_26in1rg" w:colFirst="0" w:colLast="0"/>
-      <w:bookmarkEnd w:id="18"/>
+      <w:bookmarkStart w:id="17" w:name="_26in1rg" w:colFirst="0" w:colLast="0"/>
+      <w:bookmarkEnd w:id="17"/>
       <w:r>
         <w:t xml:space="preserve">                                                                                                                                                                                                              </w:t>
       </w:r>
@@ -9112,7 +9408,7 @@
                             <w:pPr>
                               <w:pStyle w:val="Caption"/>
                             </w:pPr>
-                            <w:bookmarkStart w:id="19" w:name="_Toc159761828"/>
+                            <w:bookmarkStart w:id="18" w:name="_Toc159761828"/>
                             <w:r>
                               <w:t xml:space="preserve">Figure </w:t>
                             </w:r>
@@ -9140,7 +9436,7 @@
                             <w:r>
                               <w:t>.1: Incremental Model</w:t>
                             </w:r>
-                            <w:bookmarkEnd w:id="19"/>
+                            <w:bookmarkEnd w:id="18"/>
                           </w:p>
                         </w:txbxContent>
                       </wps:txbx>
@@ -9169,7 +9465,7 @@
                       <w:pPr>
                         <w:pStyle w:val="Caption"/>
                       </w:pPr>
-                      <w:bookmarkStart w:id="20" w:name="_Toc159761828"/>
+                      <w:bookmarkStart w:id="19" w:name="_Toc159761828"/>
                       <w:r>
                         <w:t xml:space="preserve">Figure </w:t>
                       </w:r>
@@ -9197,7 +9493,7 @@
                       <w:r>
                         <w:t>.1: Incremental Model</w:t>
                       </w:r>
-                      <w:bookmarkEnd w:id="20"/>
+                      <w:bookmarkEnd w:id="19"/>
                     </w:p>
                   </w:txbxContent>
                 </v:textbox>
@@ -9281,14 +9577,14 @@
       <w:pPr>
         <w:pStyle w:val="Heading2"/>
       </w:pPr>
-      <w:bookmarkStart w:id="21" w:name="_Toc159766070"/>
+      <w:bookmarkStart w:id="20" w:name="_Toc159766070"/>
       <w:r>
         <w:t>1.6</w:t>
       </w:r>
       <w:r>
         <w:t xml:space="preserve"> Report Organization</w:t>
       </w:r>
-      <w:bookmarkEnd w:id="21"/>
+      <w:bookmarkEnd w:id="20"/>
     </w:p>
     <w:p>
       <w:r>
@@ -9416,23 +9712,44 @@
       <w:pPr>
         <w:pStyle w:val="Heading1"/>
       </w:pPr>
-      <w:bookmarkStart w:id="22" w:name="_Toc159766071"/>
+      <w:bookmarkStart w:id="21" w:name="_Toc159766071"/>
       <w:r>
         <w:lastRenderedPageBreak/>
         <w:t>CHAPTER 2: BACKGROUND STUDY AND LITERATURE REVIEW</w:t>
       </w:r>
+      <w:bookmarkEnd w:id="21"/>
+    </w:p>
+    <w:p>
+      <w:pPr>
+        <w:pStyle w:val="Heading2"/>
+      </w:pPr>
+      <w:bookmarkStart w:id="22" w:name="_Toc159766072"/>
+      <w:r>
+        <w:t xml:space="preserve">2.1 </w:t>
+      </w:r>
+      <w:r>
+        <w:t>Background Study</w:t>
+      </w:r>
       <w:bookmarkEnd w:id="22"/>
+      <w:r>
+        <w:t xml:space="preserve"> </w:t>
+      </w:r>
+    </w:p>
+    <w:p>
+      <w:r>
+        <w:t>Classification Algorithms like the Random Forest Classifier are designed to assign predefined labels to input data based on patterns observed during the training phase. A classifier's purpose is to learn a mapping between input features and the appropriate output labels in order to generate accurate predictions on previously unseen data. Random Forest Classifier is an ensemble learning approach based on decision trees. Random Forest divides the training data into multiple subsets, with each subset utilised to train a decision tree. The number of people, arrival date, special services, car parking, and other factors all play a role in the outcome of a hotel reservation. The algorithm divides the outcome into two categories: likely to cancel and unlikely to cancel. Multiple performance indicators like Accuracy, Precision, Recall, F1-Score, and the AUC-ROC Curve will be examined to test the model's performance.</w:t>
+      </w:r>
     </w:p>
     <w:p>
       <w:pPr>
         <w:pStyle w:val="Heading2"/>
       </w:pPr>
-      <w:bookmarkStart w:id="23" w:name="_Toc159766072"/>
-      <w:r>
-        <w:t xml:space="preserve">2.1 </w:t>
-      </w:r>
-      <w:r>
-        <w:t>Background Study</w:t>
+      <w:bookmarkStart w:id="23" w:name="_Toc159766073"/>
+      <w:r>
+        <w:t>2.2</w:t>
+      </w:r>
+      <w:r>
+        <w:t xml:space="preserve"> Literature Review</w:t>
       </w:r>
       <w:bookmarkEnd w:id="23"/>
       <w:r>
@@ -9441,72 +9758,269 @@
     </w:p>
     <w:p>
       <w:r>
-        <w:t>Classification Algorithms like the Random Forest Classifier are designed to assign predefined labels to input data based on patterns observed during the training phase. A classifier's purpose is to learn a mapping between input features and the appropriate output labels in order to generate accurate predictions on previously unseen data. Random Forest Classifier is an ensemble learning approach based on decision trees. Random Forest divides the training data into multiple subsets, with each subset utilised to train a decision tree. The number of people, arrival date, special services, car parking, and other factors all play a role in the outcome of a hotel reservation. The algorithm divides the outcome into two categories: likely to cancel and unlikely to cancel. Multiple performance indicators like Accuracy, Precision, Recall, F1-Score, and the AUC-ROC Curve will be examined to test the model's performance.</w:t>
-      </w:r>
-    </w:p>
-    <w:p>
-      <w:pPr>
-        <w:pStyle w:val="Heading2"/>
-      </w:pPr>
-      <w:bookmarkStart w:id="24" w:name="_Toc159766073"/>
-      <w:r>
-        <w:t>2.2</w:t>
-      </w:r>
-      <w:r>
-        <w:t xml:space="preserve"> Literature Review</w:t>
-      </w:r>
-      <w:bookmarkEnd w:id="24"/>
+        <w:t xml:space="preserve">Cancellations are a crucial component of hotel revenue management due to their effect on reservations for rooms but only little is understood by hoteliers about why consumers cancel their bookings or how to prevent it. Because of the effect that cancellations have on hotel chains, hotels come up with various tactics for the express purpose of minimising cancellations, which in turn has an influence on hotel income and reputation. These factors make it essential for hotel management to get early notice of cancellations. Demand forecasting and revenue management have a significant correlation and this hole may be filled by utilising machine learning and various algorithms to identify those who are likely to cancel. </w:t>
+      </w:r>
+    </w:p>
+    <w:p>
+      <w:pPr>
+        <w:spacing w:before="240"/>
+      </w:pPr>
+      <w:r>
+        <w:t xml:space="preserve">In order to develop domain expertise for the project, current research papers that have been published in the specialised fields of machine learning and hospitality were thoroughly analysed. These publications' insights, which aided in supplying knowledge about the field, are mentioned below. </w:t>
+      </w:r>
+    </w:p>
+    <w:p>
+      <w:pPr>
+        <w:spacing w:before="240"/>
+      </w:pPr>
+      <w:r>
+        <w:t xml:space="preserve">Agustin J. Sanchez-Media and </w:t>
+      </w:r>
+      <w:proofErr w:type="spellStart"/>
+      <w:r>
+        <w:t>Eleazar</w:t>
+      </w:r>
+      <w:proofErr w:type="spellEnd"/>
+      <w:r>
+        <w:t xml:space="preserve"> C-Sanchez from University of Las Palmas de Gran </w:t>
+      </w:r>
+      <w:proofErr w:type="spellStart"/>
+      <w:r>
+        <w:t>Canaria</w:t>
+      </w:r>
+      <w:proofErr w:type="spellEnd"/>
+      <w:r>
+        <w:t xml:space="preserve"> conducted a research on “</w:t>
+      </w:r>
+      <w:r>
+        <w:t xml:space="preserve">Using machine learning and big data for efficient </w:t>
+      </w:r>
+      <w:r>
+        <w:lastRenderedPageBreak/>
+        <w:t>forecasting of hotel booking cancellations</w:t>
+      </w:r>
+      <w:r>
+        <w:t>”. This research employed Personal Name Records (PNR), which are historical booking records containing information provided by guests at the time of reservation.</w:t>
+      </w:r>
+    </w:p>
+    <w:p>
+      <w:pPr>
+        <w:spacing w:before="240"/>
+      </w:pPr>
+      <w:r>
+        <w:t xml:space="preserve">A Study by </w:t>
+      </w:r>
+      <w:proofErr w:type="spellStart"/>
+      <w:r>
+        <w:t>Eleazar</w:t>
+      </w:r>
+      <w:proofErr w:type="spellEnd"/>
+      <w:r>
+        <w:t xml:space="preserve"> C. Sanchez and</w:t>
+      </w:r>
+      <w:r>
+        <w:t xml:space="preserve"> Agustin J. S</w:t>
+      </w:r>
+      <w:r>
+        <w:t xml:space="preserve">anchez-Medina from </w:t>
+      </w:r>
+      <w:r>
+        <w:t>University of Las Palmas de Gran</w:t>
+      </w:r>
       <w:r>
         <w:t xml:space="preserve"> </w:t>
       </w:r>
-    </w:p>
-    <w:p>
-      <w:r>
-        <w:t xml:space="preserve">Cancellations are a crucial component of hotel revenue management due to their effect on reservations for rooms but only little is understood by hoteliers about why consumers cancel their bookings or how to prevent it. Because of the effect that cancellations have on hotel chains, hotels come up with various tactics for the express purpose of minimising cancellations, which in turn has an influence on hotel income and reputation. These factors make it essential for hotel management to get early notice of cancellations. Demand forecasting and revenue management have a significant correlation and this hole may be filled by utilising machine learning and various algorithms to identify those who are likely to cancel. </w:t>
-      </w:r>
-    </w:p>
-    <w:p>
-      <w:pPr>
-        <w:spacing w:before="240"/>
-      </w:pPr>
-      <w:r>
-        <w:t xml:space="preserve">In order to develop domain expertise for the project, current research papers that have been published in the specialised fields of machine learning and hospitality were thoroughly analysed. These publications' insights, which aided in supplying knowledge about the field, are mentioned below. </w:t>
-      </w:r>
-    </w:p>
-    <w:p>
-      <w:pPr>
-        <w:spacing w:before="240"/>
-      </w:pPr>
-      <w:r>
-        <w:t xml:space="preserve">A Study by Eleazar C. Sanchez, Agustin J. Sanchez-Medina, Monica Pellejero on ‘Identifying Critical Hotel Cancellations using Artificial Intelligence’ published in 2020, </w:t>
-      </w:r>
+      <w:proofErr w:type="spellStart"/>
+      <w:r>
+        <w:t>Canaria</w:t>
+      </w:r>
+      <w:proofErr w:type="spellEnd"/>
+      <w:r>
+        <w:t xml:space="preserve"> </w:t>
+      </w:r>
+      <w:r>
+        <w:t>on ‘</w:t>
+      </w:r>
+      <w:r>
+        <w:t>Using machine learning and big data for efficient forecasting of hotel booking cancellations</w:t>
+      </w:r>
+      <w:r>
+        <w:t>’ published in 2020, conducted a comprehensive analysis on the most important factors that affect hotel booking cancellations. The research focused on predicti</w:t>
+      </w:r>
+      <w:r>
+        <w:t xml:space="preserve">ng hotel booking cancellations using Personal Name Records (PNR). PNR are historical booking records containing information provided by guests at the time of reservation. </w:t>
+      </w:r>
+      <w:r>
+        <w:t xml:space="preserve">The main purpose of this research was to help hoteliers improve their strategies for maximising revenue while minimising risks and losses. The dataset was provided by a 4-star hotel located in Gran </w:t>
+      </w:r>
+      <w:proofErr w:type="spellStart"/>
+      <w:r>
+        <w:t>Canaria</w:t>
+      </w:r>
+      <w:proofErr w:type="spellEnd"/>
+      <w:r>
+        <w:t xml:space="preserve">, Spain containing more than 10,000 booking records between 2016 and 2018. A total of 13 columns were used as independent variables and the state of booking (cancelled or not cancelled) was used as the dependent variable. The independent variables included nationality, number of nights, </w:t>
+      </w:r>
+      <w:r>
+        <w:t>adults, weekend days</w:t>
+      </w:r>
+      <w:r>
+        <w:t>,</w:t>
+      </w:r>
+      <w:r>
+        <w:t xml:space="preserve"> notice period</w:t>
+      </w:r>
+      <w:r>
+        <w:t>,</w:t>
+      </w:r>
+      <w:r>
+        <w:t xml:space="preserve"> booking date</w:t>
+      </w:r>
+      <w:r>
+        <w:t>, and more.</w:t>
+      </w:r>
+      <w:r>
+        <w:t xml:space="preserve"> </w:t>
+      </w:r>
+      <w:r>
+        <w:t>R statistical software</w:t>
+      </w:r>
+      <w:r>
+        <w:t xml:space="preserve"> was used for applying different supervised learning algorithms. T</w:t>
+      </w:r>
+      <w:r>
+        <w:t>he following packages</w:t>
+      </w:r>
+      <w:r>
+        <w:t xml:space="preserve"> were used</w:t>
+      </w:r>
+      <w:r>
+        <w:t>:</w:t>
+      </w:r>
+      <w:r>
+        <w:t xml:space="preserve"> Random Forest,</w:t>
+      </w:r>
+      <w:r>
+        <w:t xml:space="preserve"> C5.0, Support Vector Machine (SVM),</w:t>
+      </w:r>
+      <w:r>
+        <w:t xml:space="preserve"> and</w:t>
+      </w:r>
+      <w:r>
+        <w:t xml:space="preserve"> </w:t>
+      </w:r>
+      <w:r>
+        <w:t xml:space="preserve">Genetic Algorithm optimized </w:t>
+      </w:r>
+      <w:r>
+        <w:t>Arti</w:t>
+      </w:r>
+      <w:r>
+        <w:t>ficial Neural Networks (ANN)</w:t>
+      </w:r>
+      <w:r>
+        <w:t xml:space="preserve">, among which </w:t>
+      </w:r>
+      <w:r>
+        <w:t>ANN</w:t>
+      </w:r>
+      <w:r>
+        <w:t xml:space="preserve"> yielded the best resul</w:t>
+      </w:r>
+      <w:r>
+        <w:t xml:space="preserve">ts with a 98% accuracy, followed by Random Forest with 80% accuracy. </w:t>
+      </w:r>
+      <w:r>
+        <w:t xml:space="preserve">On the other hand, </w:t>
+      </w:r>
+      <w:r>
+        <w:t>SVM</w:t>
+      </w:r>
+      <w:r>
+        <w:t xml:space="preserve"> produced the least fav</w:t>
+      </w:r>
+      <w:r>
+        <w:t>ourable output with an accuracy of 75%.</w:t>
+      </w:r>
+      <w:r>
+        <w:t xml:space="preserve"> [1].</w:t>
+      </w:r>
+    </w:p>
+    <w:p>
+      <w:r>
+        <w:t xml:space="preserve">Another research conducted by </w:t>
+      </w:r>
+      <w:proofErr w:type="spellStart"/>
+      <w:r>
+        <w:t>Yaqi</w:t>
+      </w:r>
+      <w:proofErr w:type="spellEnd"/>
+      <w:r>
+        <w:t xml:space="preserve"> Lin in July 2023, dealt with identifying the factors that have the greatest impact on hotel booking cancellations through Exploratory Data Analysis (EDA) visualisation. Due to external uncertainties such as flight cancellations, itinerary changes, conference cancellations, many customers choose to cancel their orders after booking a room [2]. Machine Learning algorithms were applied to guess whether a customer will cancel their bookings. It was found that city hotels have a cancellation rate that exceeds that of resorts by about 12%. Moreover, July and August are the peak period for customer orders, and it is also the maximum number of cancelled orders. Other factors, such as market segment, payment deposit, advanced booking were also found to have major impacts on booking cancellations. Among the three algorithms used, logistic regression was the weakest and random forest showed the highest accuracy results.</w:t>
+      </w:r>
+    </w:p>
+    <w:p>
       <w:r>
         <w:lastRenderedPageBreak/>
-        <w:t>conducted a comprehensive analysis on the most important factors that affect hotel booking cancellations. The research focused on predicting hotel booking cancellations made close to the time of service. The main purpose of this research was to help hoteliers improve their strategies for maximising revenue while minimising risks and losses. Multiple Artificial Intelligence and Machine Learning models were applied to Personal Name Records (PNR) data which produced great results. The dataset was provided by a 4-star hotel located in Gran Canaria, Spain containing more than 10,000 booking records between 2016 and 2018. A total of 13 columns were used as independent variables and the state of booking (cancelled or not cancelled) was used as the dependent variable. The independent variables included nationality, number of nights, hotel type, previous cancellations, number of adults, number of children, and more. Models were developed on R statistical software using the following packages: C5.0, Support Vector Machine (SVM), Artificial Neural Networks (ANN) and Gradient Boosting Machine (GBM), among which GBM yielded the best results with a 73% accuracy in the worst case and an 80.5% accuracy in the best case. On the other hand, ANN produced the least favourable output with an accuracy of 60% and 69% in the best and the worst cases respectively [1].</w:t>
-      </w:r>
-    </w:p>
-    <w:p>
-      <w:r>
-        <w:t>Another research conducted by Yaqi Lin in July 2023, dealt with identifying the factors that have the greatest impact on hotel booking cancellations through Exploratory Data Analysis (EDA) visualisation. Due to external uncertainties such as flight cancellations, itinerary changes, conference cancellations, many customers choose to cancel their orders after booking a room [2]. Machine Learning algorithms were applied to guess whether a customer will cancel their bookings. It was found that city hotels have a cancellation rate that exceeds that of resorts by about 12%. Moreover, July and August are the peak period for customer orders, and it is also the maximum number of cancelled orders. Other factors, such as market segment, payment deposit, advanced booking were also found to have major impacts on booking cancellations. Among the three algorithms used, logistic regression was the weakest and random forest showed the highest accuracy results.</w:t>
-      </w:r>
-    </w:p>
-    <w:p>
-      <w:r>
-        <w:t xml:space="preserve">A paper by Rachel Mytnik, published on June 25, 2021 aimed to find the best classification model for predicting hotel booking cancellations and find the most relevant explaining variables for customer cancellations [3]. This research paints a clearer picture on hotel booking demands. Several classification models were used in this research, including XGBoost, Random Forest, Linear SVM, and Logistic Regression amongst which XGBoost </w:t>
-      </w:r>
-      <w:r>
-        <w:lastRenderedPageBreak/>
-        <w:t>showed the highest level of accuracy of 99.7%. Linear SVM showed the lowest level of accuracy of 78.65% which was attributed to its linearity. Lastly, the variables that had the highest impact on the model were found to be deposit type followed by required parking space, previous cancellations, and so on.</w:t>
-      </w:r>
-    </w:p>
-    <w:p>
-      <w:r>
-        <w:t>The popularity of online reviews is causing a huge impact on consumers’ purchase intentions for goods and services [4]. However, and hidden by the anonymity of the Internet, fraudsters can try to manipulate other consumers by posting fake reviews. Research carried out by M.R. Martinez-Torres, and S.L. Toral used a content analysis approach based on a set of unique attributes and sentiment orientation of reviews to identify deceptive reviews in the hospitality sector. The main contributions of the paper are a set of polarity-oriented unique attributes able to distinguish deceptive and non-deceptive reviews and the main topics associated with deceptive and non-deceptive reviews. The training data set was processed using various machine learning algorithms including KNN, Logistic Regression, SVM , Random Forest, Gradient Boosting, and MLP. Analysing the data, it was found that deceptive positive reviews often emphasise the location of the hotel while positive non-deceptive reviews are focused on the characteristics of the city. The topics of negative deceptive opinions were focused on complaints about the hotel environment, room environment, etc. and in the case of non-deceptive negative opinions, the complaints are related to long waits, staff behaviour, smell, etc.</w:t>
-      </w:r>
-    </w:p>
-    <w:p>
-      <w:r>
-        <w:t xml:space="preserve">Cancellation prediction models are advantageous because they classify the cancellation outcome of each booking and allow an understanding of how each feature influences cancellations, that is, an understanding of cancellation drivers [5]. This study on ‘Big data in Hotel Revenue Management’ by Nuno, Almeida and Luis determined that by identifying the features that are most important in predicting the outcome of a booking, the cancellation drivers can be narrowed down. </w:t>
+        <w:t xml:space="preserve">A paper by Rachel </w:t>
+      </w:r>
+      <w:proofErr w:type="spellStart"/>
+      <w:r>
+        <w:t>Mytnik</w:t>
+      </w:r>
+      <w:proofErr w:type="spellEnd"/>
+      <w:r>
+        <w:t xml:space="preserve">, published on June 25, 2021 aimed to find the best classification model for predicting hotel booking cancellations and find the most relevant explaining variables for customer cancellations [3]. This research paints a clearer picture on hotel booking demands. Several classification models were used in this research, including </w:t>
+      </w:r>
+      <w:proofErr w:type="spellStart"/>
+      <w:r>
+        <w:t>XGBoost</w:t>
+      </w:r>
+      <w:proofErr w:type="spellEnd"/>
+      <w:r>
+        <w:t xml:space="preserve">, Random Forest, Linear SVM, and Logistic Regression amongst which </w:t>
+      </w:r>
+      <w:proofErr w:type="spellStart"/>
+      <w:r>
+        <w:t>XGBoost</w:t>
+      </w:r>
+      <w:proofErr w:type="spellEnd"/>
+      <w:r>
+        <w:t xml:space="preserve"> showed the highest level of accuracy of 99.7%. Linear SVM showed the lowest level of accuracy of 78.65% which was attributed to its linearity. Lastly, the variables that had the highest impact on the model were found to be deposit type followed by required parking space, previous cancellations, and so on.</w:t>
+      </w:r>
+    </w:p>
+    <w:p>
+      <w:r>
+        <w:t xml:space="preserve">The popularity of online reviews is causing a huge impact on consumers’ purchase intentions for goods and services [4]. However, and hidden by the anonymity of the Internet, fraudsters can try to manipulate other consumers by posting fake reviews. Research carried out by M.R. Martinez-Torres, and S.L. </w:t>
+      </w:r>
+      <w:proofErr w:type="spellStart"/>
+      <w:r>
+        <w:t>Toral</w:t>
+      </w:r>
+      <w:proofErr w:type="spellEnd"/>
+      <w:r>
+        <w:t xml:space="preserve"> used a content analysis approach based on a set of unique attributes and sentiment orientation of reviews to identify deceptive reviews in the hospitality sector. The main contributions of the paper are a set of polarity-oriented unique attributes able to distinguish deceptive and non-deceptive reviews and the main topics associated with deceptive and non-deceptive reviews. The training data set was processed using various machine learning algorithms including KNN, Logistic Regression, </w:t>
+      </w:r>
+      <w:proofErr w:type="gramStart"/>
+      <w:r>
+        <w:t>SVM ,</w:t>
+      </w:r>
+      <w:proofErr w:type="gramEnd"/>
+      <w:r>
+        <w:t xml:space="preserve"> Random Forest, Gradient Boosting, and MLP. Analysing the data, it was found that deceptive positive reviews often emphasise the location of the hotel while positive non-deceptive reviews are focused on the characteristics of the city. The topics of negative deceptive opinions were focused on complaints about the hotel environment, room environment, etc. and in the case of non-deceptive negative opinions, the complaints are related to long waits, staff behaviour, smell, etc.</w:t>
+      </w:r>
+    </w:p>
+    <w:p>
+      <w:r>
+        <w:t xml:space="preserve">Cancellation prediction models are advantageous because they classify the cancellation outcome of each booking and allow an understanding of how each feature influences cancellations, that is, an understanding of cancellation drivers [5]. This study on ‘Big data in Hotel Revenue Management’ by </w:t>
+      </w:r>
+      <w:proofErr w:type="spellStart"/>
+      <w:r>
+        <w:t>Nuno</w:t>
+      </w:r>
+      <w:proofErr w:type="spellEnd"/>
+      <w:r>
+        <w:t xml:space="preserve">, Almeida and Luis determined that by identifying the features that are most important in predicting the outcome of a booking, the cancellation drivers can be narrowed down. </w:t>
       </w:r>
     </w:p>
     <w:p/>
@@ -9515,12 +10029,11 @@
       <w:pPr>
         <w:pStyle w:val="Heading1"/>
       </w:pPr>
-      <w:bookmarkStart w:id="25" w:name="_Toc159766074"/>
-      <w:r>
-        <w:lastRenderedPageBreak/>
+      <w:bookmarkStart w:id="24" w:name="_Toc159766074"/>
+      <w:r>
         <w:t>CHAPTER 3: SYSTEM ANALYSIS</w:t>
       </w:r>
-      <w:bookmarkEnd w:id="25"/>
+      <w:bookmarkEnd w:id="24"/>
     </w:p>
     <w:p>
       <w:pPr>
@@ -9545,7 +10058,7 @@
         </w:rPr>
         <w:t xml:space="preserve"> </w:t>
       </w:r>
-      <w:bookmarkStart w:id="26" w:name="_Toc159766075"/>
+      <w:bookmarkStart w:id="25" w:name="_Toc159766075"/>
       <w:r>
         <w:rPr>
           <w:rFonts w:eastAsia="Times New Roman" w:cs="Times New Roman"/>
@@ -9554,7 +10067,7 @@
         </w:rPr>
         <w:t>System Analysis</w:t>
       </w:r>
-      <w:bookmarkEnd w:id="26"/>
+      <w:bookmarkEnd w:id="25"/>
       <w:r>
         <w:rPr>
           <w:rFonts w:eastAsia="Times New Roman" w:cs="Times New Roman"/>
@@ -9580,7 +10093,7 @@
           <w:szCs w:val="25"/>
         </w:rPr>
       </w:pPr>
-      <w:bookmarkStart w:id="27" w:name="_Toc159766076"/>
+      <w:bookmarkStart w:id="26" w:name="_Toc159766076"/>
       <w:r>
         <w:rPr>
           <w:rFonts w:eastAsia="Times New Roman" w:cs="Times New Roman"/>
@@ -9597,7 +10110,7 @@
         </w:rPr>
         <w:t xml:space="preserve"> Analysis</w:t>
       </w:r>
-      <w:bookmarkEnd w:id="27"/>
+      <w:bookmarkEnd w:id="26"/>
     </w:p>
     <w:p>
       <w:r>
@@ -9848,7 +10361,7 @@
                                 <w:szCs w:val="24"/>
                               </w:rPr>
                             </w:pPr>
-                            <w:bookmarkStart w:id="28" w:name="_Toc159761829"/>
+                            <w:bookmarkStart w:id="27" w:name="_Toc159761829"/>
                             <w:r>
                               <w:t>Figure 3.</w:t>
                             </w:r>
@@ -9876,7 +10389,7 @@
                             <w:r>
                               <w:t>: Use Case Diagram</w:t>
                             </w:r>
-                            <w:bookmarkEnd w:id="28"/>
+                            <w:bookmarkEnd w:id="27"/>
                           </w:p>
                         </w:txbxContent>
                       </wps:txbx>
@@ -9904,7 +10417,7 @@
                           <w:szCs w:val="24"/>
                         </w:rPr>
                       </w:pPr>
-                      <w:bookmarkStart w:id="29" w:name="_Toc159761829"/>
+                      <w:bookmarkStart w:id="28" w:name="_Toc159761829"/>
                       <w:r>
                         <w:t>Figure 3.</w:t>
                       </w:r>
@@ -9932,7 +10445,7 @@
                       <w:r>
                         <w:t>: Use Case Diagram</w:t>
                       </w:r>
-                      <w:bookmarkEnd w:id="29"/>
+                      <w:bookmarkEnd w:id="28"/>
                     </w:p>
                   </w:txbxContent>
                 </v:textbox>
@@ -10490,7 +11003,7 @@
       <w:pPr>
         <w:pStyle w:val="Caption"/>
       </w:pPr>
-      <w:bookmarkStart w:id="30" w:name="_Toc159763085"/>
+      <w:bookmarkStart w:id="29" w:name="_Toc159763085"/>
       <w:r>
         <w:t>Table 3.</w:t>
       </w:r>
@@ -10518,7 +11031,7 @@
       <w:r>
         <w:t xml:space="preserve"> Use Case Description for Customer Registration</w:t>
       </w:r>
-      <w:bookmarkEnd w:id="30"/>
+      <w:bookmarkEnd w:id="29"/>
     </w:p>
     <w:p>
       <w:pPr>
@@ -10825,7 +11338,7 @@
           <w:color w:val="000000"/>
         </w:rPr>
       </w:pPr>
-      <w:bookmarkStart w:id="31" w:name="_Toc159763086"/>
+      <w:bookmarkStart w:id="30" w:name="_Toc159763086"/>
       <w:r>
         <w:t>Table 3.</w:t>
       </w:r>
@@ -10859,7 +11372,7 @@
         </w:rPr>
         <w:t>Use Case Description for Customer Login</w:t>
       </w:r>
-      <w:bookmarkEnd w:id="31"/>
+      <w:bookmarkEnd w:id="30"/>
     </w:p>
     <w:p/>
     <w:p>
@@ -10907,7 +11420,7 @@
       <w:r>
         <w:t xml:space="preserve"> </w:t>
       </w:r>
-      <w:bookmarkStart w:id="32" w:name="_Toc159763087"/>
+      <w:bookmarkStart w:id="31" w:name="_Toc159763087"/>
       <w:r>
         <w:t>Table 3.</w:t>
       </w:r>
@@ -10941,7 +11454,7 @@
         </w:rPr>
         <w:t>Use Case Description for Booking Request</w:t>
       </w:r>
-      <w:bookmarkEnd w:id="32"/>
+      <w:bookmarkEnd w:id="31"/>
     </w:p>
     <w:tbl>
       <w:tblPr>
@@ -11528,7 +12041,7 @@
           <w:color w:val="000000"/>
         </w:rPr>
       </w:pPr>
-      <w:bookmarkStart w:id="33" w:name="_Toc159763088"/>
+      <w:bookmarkStart w:id="32" w:name="_Toc159763088"/>
       <w:r>
         <w:t>Table 3.</w:t>
       </w:r>
@@ -11562,7 +12075,7 @@
         </w:rPr>
         <w:t>Use Case Description for Booking Cancellation Prediction</w:t>
       </w:r>
-      <w:bookmarkEnd w:id="33"/>
+      <w:bookmarkEnd w:id="32"/>
     </w:p>
     <w:p/>
     <w:p/>
@@ -11724,7 +12237,7 @@
           <w:color w:val="000000"/>
         </w:rPr>
       </w:pPr>
-      <w:bookmarkStart w:id="34" w:name="_Toc159766077"/>
+      <w:bookmarkStart w:id="33" w:name="_Toc159766077"/>
       <w:r>
         <w:rPr>
           <w:rFonts w:eastAsia="Times New Roman" w:cs="Times New Roman"/>
@@ -11732,7 +12245,7 @@
         </w:rPr>
         <w:t>Feasibility Analysis</w:t>
       </w:r>
-      <w:bookmarkEnd w:id="34"/>
+      <w:bookmarkEnd w:id="33"/>
     </w:p>
     <w:p>
       <w:pPr>
@@ -11871,7 +12384,7 @@
       <w:pPr>
         <w:pStyle w:val="Caption"/>
       </w:pPr>
-      <w:bookmarkStart w:id="35" w:name="_Toc159761830"/>
+      <w:bookmarkStart w:id="34" w:name="_Toc159761830"/>
       <w:r>
         <w:t>Figure 3</w:t>
       </w:r>
@@ -11902,7 +12415,7 @@
       <w:r>
         <w:t>: Work Breakdown Structure</w:t>
       </w:r>
-      <w:bookmarkEnd w:id="35"/>
+      <w:bookmarkEnd w:id="34"/>
     </w:p>
     <w:p/>
     <w:p/>
@@ -11964,7 +12477,7 @@
       <w:pPr>
         <w:pStyle w:val="Caption"/>
       </w:pPr>
-      <w:bookmarkStart w:id="36" w:name="_Toc159761831"/>
+      <w:bookmarkStart w:id="35" w:name="_Toc159761831"/>
       <w:r>
         <w:t>Figure 3</w:t>
       </w:r>
@@ -11993,9 +12506,14 @@
         <w:fldChar w:fldCharType="end"/>
       </w:r>
       <w:r>
-        <w:t>: Gantt Chart</w:t>
-      </w:r>
-      <w:bookmarkEnd w:id="36"/>
+        <w:t xml:space="preserve">: Gantt </w:t>
+      </w:r>
+      <w:proofErr w:type="gramStart"/>
+      <w:r>
+        <w:t>Chart</w:t>
+      </w:r>
+      <w:bookmarkEnd w:id="35"/>
+      <w:proofErr w:type="gramEnd"/>
     </w:p>
     <w:p/>
     <w:p>
@@ -12075,7 +12593,7 @@
           <w:color w:val="000000"/>
         </w:rPr>
       </w:pPr>
-      <w:bookmarkStart w:id="37" w:name="_Toc159766078"/>
+      <w:bookmarkStart w:id="36" w:name="_Toc159766078"/>
       <w:r>
         <w:rPr>
           <w:rFonts w:eastAsia="Times New Roman" w:cs="Times New Roman"/>
@@ -12084,19 +12602,19 @@
         <w:lastRenderedPageBreak/>
         <w:t>Analysis</w:t>
       </w:r>
+      <w:bookmarkEnd w:id="36"/>
+    </w:p>
+    <w:p>
+      <w:r>
+        <w:t>In the analysis phase, requirements of the system are structured. Object oriented approach is used to structure the requirements.</w:t>
+      </w:r>
+    </w:p>
+    <w:p>
+      <w:pPr>
+        <w:pStyle w:val="Heading4"/>
+      </w:pPr>
+      <w:bookmarkStart w:id="37" w:name="_3db25m6jtne7" w:colFirst="0" w:colLast="0"/>
       <w:bookmarkEnd w:id="37"/>
-    </w:p>
-    <w:p>
-      <w:r>
-        <w:t>In the analysis phase, requirements of the system are structured. Object oriented approach is used to structure the requirements.</w:t>
-      </w:r>
-    </w:p>
-    <w:p>
-      <w:pPr>
-        <w:pStyle w:val="Heading4"/>
-      </w:pPr>
-      <w:bookmarkStart w:id="38" w:name="_3db25m6jtne7" w:colFirst="0" w:colLast="0"/>
-      <w:bookmarkEnd w:id="38"/>
       <w:r>
         <w:t>3.1.3.1 Object Modelling</w:t>
       </w:r>
@@ -12167,7 +12685,7 @@
       <w:pPr>
         <w:pStyle w:val="Caption"/>
       </w:pPr>
-      <w:bookmarkStart w:id="39" w:name="_Toc159761832"/>
+      <w:bookmarkStart w:id="38" w:name="_Toc159761832"/>
       <w:r>
         <w:t>Figure 3.</w:t>
       </w:r>
@@ -12195,7 +12713,7 @@
       <w:r>
         <w:t>: Object Diagram</w:t>
       </w:r>
-      <w:bookmarkEnd w:id="39"/>
+      <w:bookmarkEnd w:id="38"/>
     </w:p>
     <w:p>
       <w:r>
@@ -12206,12 +12724,12 @@
       <w:pPr>
         <w:pStyle w:val="Heading1"/>
       </w:pPr>
-      <w:bookmarkStart w:id="40" w:name="_Toc159766079"/>
+      <w:bookmarkStart w:id="39" w:name="_Toc159766079"/>
       <w:r>
         <w:lastRenderedPageBreak/>
         <w:t>CHAPTER 4: SYSTEM DESIGN</w:t>
       </w:r>
-      <w:bookmarkEnd w:id="40"/>
+      <w:bookmarkEnd w:id="39"/>
     </w:p>
     <w:p>
       <w:pPr>
@@ -12234,7 +12752,7 @@
         </w:rPr>
         <w:t xml:space="preserve"> </w:t>
       </w:r>
-      <w:bookmarkStart w:id="41" w:name="_Toc159766080"/>
+      <w:bookmarkStart w:id="40" w:name="_Toc159766080"/>
       <w:r>
         <w:rPr>
           <w:rFonts w:eastAsia="Times New Roman" w:cs="Times New Roman"/>
@@ -12243,34 +12761,34 @@
         </w:rPr>
         <w:t>Design</w:t>
       </w:r>
+      <w:bookmarkEnd w:id="40"/>
+    </w:p>
+    <w:p>
+      <w:r>
+        <w:t>The design phase is a crucial stage where the overall structure and architecture of the system are planned and defined. The main focus of this phase is to transform the requirements into a blueprint which can then be used to build the actual software. The class diagram, activity diagram, and sequence diagram are utilised in this project to illustrate the system's entire workflow.</w:t>
+      </w:r>
+    </w:p>
+    <w:p>
+      <w:pPr>
+        <w:pStyle w:val="Heading3"/>
+        <w:rPr>
+          <w:rFonts w:cs="Times New Roman"/>
+        </w:rPr>
+      </w:pPr>
+      <w:bookmarkStart w:id="41" w:name="_Toc159766081"/>
+      <w:r>
+        <w:rPr>
+          <w:rFonts w:cs="Times New Roman"/>
+        </w:rPr>
+        <w:t xml:space="preserve">4.1.1 </w:t>
+      </w:r>
+      <w:r>
+        <w:rPr>
+          <w:rFonts w:cs="Times New Roman"/>
+        </w:rPr>
+        <w:t>Class Diagram</w:t>
+      </w:r>
       <w:bookmarkEnd w:id="41"/>
-    </w:p>
-    <w:p>
-      <w:r>
-        <w:t>The design phase is a crucial stage where the overall structure and architecture of the system are planned and defined. The main focus of this phase is to transform the requirements into a blueprint which can then be used to build the actual software. The class diagram, activity diagram, and sequence diagram are utilised in this project to illustrate the system's entire workflow.</w:t>
-      </w:r>
-    </w:p>
-    <w:p>
-      <w:pPr>
-        <w:pStyle w:val="Heading3"/>
-        <w:rPr>
-          <w:rFonts w:cs="Times New Roman"/>
-        </w:rPr>
-      </w:pPr>
-      <w:bookmarkStart w:id="42" w:name="_Toc159766081"/>
-      <w:r>
-        <w:rPr>
-          <w:rFonts w:cs="Times New Roman"/>
-        </w:rPr>
-        <w:t xml:space="preserve">4.1.1 </w:t>
-      </w:r>
-      <w:r>
-        <w:rPr>
-          <w:rFonts w:cs="Times New Roman"/>
-        </w:rPr>
-        <w:t>Class Diagram</w:t>
-      </w:r>
-      <w:bookmarkEnd w:id="42"/>
     </w:p>
     <w:p>
       <w:r>
@@ -12339,7 +12857,7 @@
       <w:pPr>
         <w:pStyle w:val="Caption"/>
       </w:pPr>
-      <w:bookmarkStart w:id="43" w:name="_Toc159761833"/>
+      <w:bookmarkStart w:id="42" w:name="_Toc159761833"/>
       <w:r>
         <w:t>Figure 4.</w:t>
       </w:r>
@@ -12367,7 +12885,7 @@
       <w:r>
         <w:t xml:space="preserve"> Class Diagram</w:t>
       </w:r>
-      <w:bookmarkEnd w:id="43"/>
+      <w:bookmarkEnd w:id="42"/>
     </w:p>
     <w:p>
       <w:pPr>
@@ -12428,7 +12946,7 @@
           <w:color w:val="000000"/>
         </w:rPr>
       </w:pPr>
-      <w:bookmarkStart w:id="44" w:name="_Toc159766082"/>
+      <w:bookmarkStart w:id="43" w:name="_Toc159766082"/>
       <w:r>
         <w:rPr>
           <w:rFonts w:eastAsia="Times New Roman" w:cs="Times New Roman"/>
@@ -12436,7 +12954,7 @@
         </w:rPr>
         <w:t>Activity Diagram</w:t>
       </w:r>
-      <w:bookmarkEnd w:id="44"/>
+      <w:bookmarkEnd w:id="43"/>
     </w:p>
     <w:p>
       <w:pPr>
@@ -12515,7 +13033,7 @@
           <w:b w:val="0"/>
         </w:rPr>
       </w:pPr>
-      <w:bookmarkStart w:id="45" w:name="_Toc159761834"/>
+      <w:bookmarkStart w:id="44" w:name="_Toc159761834"/>
       <w:r>
         <w:t>Figure 4.</w:t>
       </w:r>
@@ -12543,7 +13061,7 @@
       <w:r>
         <w:t xml:space="preserve"> Activity Diagram</w:t>
       </w:r>
-      <w:bookmarkEnd w:id="45"/>
+      <w:bookmarkEnd w:id="44"/>
     </w:p>
     <w:p>
       <w:pPr>
@@ -12560,7 +13078,7 @@
         <w:lastRenderedPageBreak/>
         <w:t xml:space="preserve"> </w:t>
       </w:r>
-      <w:bookmarkStart w:id="46" w:name="_Toc159766083"/>
+      <w:bookmarkStart w:id="45" w:name="_Toc159766083"/>
       <w:r>
         <w:rPr>
           <w:rFonts w:eastAsia="Times New Roman" w:cs="Times New Roman"/>
@@ -12568,7 +13086,7 @@
         </w:rPr>
         <w:t>Sequence Diagram</w:t>
       </w:r>
-      <w:bookmarkEnd w:id="46"/>
+      <w:bookmarkEnd w:id="45"/>
     </w:p>
     <w:p>
       <w:r>
@@ -12630,7 +13148,7 @@
       <w:pPr>
         <w:pStyle w:val="Caption"/>
       </w:pPr>
-      <w:bookmarkStart w:id="47" w:name="_Toc159761835"/>
+      <w:bookmarkStart w:id="46" w:name="_Toc159761835"/>
       <w:r>
         <w:t>Figure 4.</w:t>
       </w:r>
@@ -12658,7 +13176,7 @@
       <w:r>
         <w:t xml:space="preserve"> Sequence Diagram</w:t>
       </w:r>
-      <w:bookmarkEnd w:id="47"/>
+      <w:bookmarkEnd w:id="46"/>
     </w:p>
     <w:p>
       <w:pPr>
@@ -12697,7 +13215,7 @@
           <w:szCs w:val="28"/>
         </w:rPr>
       </w:pPr>
-      <w:bookmarkStart w:id="48" w:name="_Toc159766084"/>
+      <w:bookmarkStart w:id="47" w:name="_Toc159766084"/>
       <w:r>
         <w:rPr>
           <w:rFonts w:eastAsia="Times New Roman" w:cs="Times New Roman"/>
@@ -12715,30 +13233,30 @@
         </w:rPr>
         <w:t>Algorithm Details</w:t>
       </w:r>
+      <w:bookmarkEnd w:id="47"/>
+    </w:p>
+    <w:p>
+      <w:r>
+        <w:t xml:space="preserve">The system aims to classify bookings into two categories, likely to cancel and unlikely to cancel. In the context of binary classification, the decision tree efficiently assigns each instance to one of two classes. However, it is sensitive to small variations in training data and may lead to overfitting, so ensemble technique is desirable. The project therefore uses Random Forest Algorithm which in a broader sense is a combination of decision trees. </w:t>
+      </w:r>
+    </w:p>
+    <w:p>
+      <w:r>
+        <w:t>Following is a basic diagram for decision tree:</w:t>
+      </w:r>
+    </w:p>
+    <w:p>
+      <w:pPr>
+        <w:pStyle w:val="Heading3"/>
+      </w:pPr>
+      <w:bookmarkStart w:id="48" w:name="_Toc159766085"/>
+      <w:r>
+        <w:t xml:space="preserve">4.2.1 </w:t>
+      </w:r>
+      <w:r>
+        <w:t>Decision Node</w:t>
+      </w:r>
       <w:bookmarkEnd w:id="48"/>
-    </w:p>
-    <w:p>
-      <w:r>
-        <w:t xml:space="preserve">The system aims to classify bookings into two categories, likely to cancel and unlikely to cancel. In the context of binary classification, the decision tree efficiently assigns each instance to one of two classes. However, it is sensitive to small variations in training data and may lead to overfitting, so ensemble technique is desirable. The project therefore uses Random Forest Algorithm which in a broader sense is a combination of decision trees. </w:t>
-      </w:r>
-    </w:p>
-    <w:p>
-      <w:r>
-        <w:t>Following is a basic diagram for decision tree:</w:t>
-      </w:r>
-    </w:p>
-    <w:p>
-      <w:pPr>
-        <w:pStyle w:val="Heading3"/>
-      </w:pPr>
-      <w:bookmarkStart w:id="49" w:name="_Toc159766085"/>
-      <w:r>
-        <w:t xml:space="preserve">4.2.1 </w:t>
-      </w:r>
-      <w:r>
-        <w:t>Decision Node</w:t>
-      </w:r>
-      <w:bookmarkEnd w:id="49"/>
     </w:p>
     <w:p>
       <w:r>
@@ -12754,7 +13272,15 @@
         <w:spacing w:after="0"/>
       </w:pPr>
       <w:r>
-        <w:t>Splitting column name of the dataset through which data items are splitted to left or right node.</w:t>
+        <w:t xml:space="preserve">Splitting column name of the dataset through which data items are </w:t>
+      </w:r>
+      <w:proofErr w:type="spellStart"/>
+      <w:r>
+        <w:t>splitted</w:t>
+      </w:r>
+      <w:proofErr w:type="spellEnd"/>
+      <w:r>
+        <w:t xml:space="preserve"> to left or right node.</w:t>
       </w:r>
     </w:p>
     <w:p>
@@ -12802,7 +13328,15 @@
         <w:spacing w:after="0"/>
       </w:pPr>
       <w:r>
-        <w:t>Impurity metrics of the selected column on the basis of which the data items are splitted to left or right node.</w:t>
+        <w:t xml:space="preserve">Impurity metrics of the selected column on the basis of which the data items are </w:t>
+      </w:r>
+      <w:proofErr w:type="spellStart"/>
+      <w:r>
+        <w:t>splitted</w:t>
+      </w:r>
+      <w:proofErr w:type="spellEnd"/>
+      <w:r>
+        <w:t xml:space="preserve"> to left or right node.</w:t>
       </w:r>
     </w:p>
     <w:p>
@@ -12820,35 +13354,35 @@
       <w:pPr>
         <w:pStyle w:val="Heading3"/>
       </w:pPr>
-      <w:bookmarkStart w:id="50" w:name="_Toc159766086"/>
+      <w:bookmarkStart w:id="49" w:name="_Toc159766086"/>
       <w:r>
         <w:t xml:space="preserve">4.2.2 </w:t>
       </w:r>
       <w:r>
         <w:t>Impurity Metrics</w:t>
       </w:r>
+      <w:bookmarkEnd w:id="49"/>
+      <w:r>
+        <w:t xml:space="preserve"> </w:t>
+      </w:r>
+    </w:p>
+    <w:p>
+      <w:r>
+        <w:t xml:space="preserve">Impurity metrics are used to determine the optimal split column for data at each node of the decision tree. Impurity metrics evaluate the purity of each feature column in a decision node, selecting the best overall value for further splitting. The purpose of impurity metrics is to maximise data uniformity within each partition. In this project, two impurity metrics, entropy and information gain is used which helps to split data points. </w:t>
+      </w:r>
+    </w:p>
+    <w:p>
+      <w:pPr>
+        <w:pStyle w:val="Heading3"/>
+      </w:pPr>
+      <w:bookmarkStart w:id="50" w:name="_Toc159766087"/>
+      <w:r>
+        <w:t xml:space="preserve">4.2.3 </w:t>
+      </w:r>
+      <w:r>
+        <w:t>Entropy</w:t>
+      </w:r>
       <w:bookmarkEnd w:id="50"/>
-      <w:r>
-        <w:t xml:space="preserve"> </w:t>
-      </w:r>
-    </w:p>
-    <w:p>
-      <w:r>
-        <w:t xml:space="preserve">Impurity metrics are used to determine the optimal split column for data at each node of the decision tree. Impurity metrics evaluate the purity of each feature column in a decision node, selecting the best overall value for further splitting. The purpose of impurity metrics is to maximise data uniformity within each partition. In this project, two impurity metrics, entropy and information gain is used which helps to split data points. </w:t>
-      </w:r>
-    </w:p>
-    <w:p>
-      <w:pPr>
-        <w:pStyle w:val="Heading3"/>
-      </w:pPr>
-      <w:bookmarkStart w:id="51" w:name="_Toc159766087"/>
-      <w:r>
-        <w:t xml:space="preserve">4.2.3 </w:t>
-      </w:r>
-      <w:r>
-        <w:t>Entropy</w:t>
-      </w:r>
-      <w:bookmarkEnd w:id="51"/>
       <w:r>
         <w:t xml:space="preserve"> </w:t>
       </w:r>
@@ -12933,7 +13467,15 @@
         </m:r>
       </m:oMath>
       <w:r>
-        <w:t xml:space="preserve"> is feature name indices,</w:t>
+        <w:t xml:space="preserve"> </w:t>
+      </w:r>
+      <w:proofErr w:type="gramStart"/>
+      <w:r>
+        <w:t>is</w:t>
+      </w:r>
+      <w:proofErr w:type="gramEnd"/>
+      <w:r>
+        <w:t xml:space="preserve"> feature name indices,</w:t>
       </w:r>
     </w:p>
     <w:p>
@@ -12946,7 +13488,15 @@
         </m:r>
       </m:oMath>
       <w:r>
-        <w:t xml:space="preserve"> is total number of columns in the dataset,</w:t>
+        <w:t xml:space="preserve"> </w:t>
+      </w:r>
+      <w:proofErr w:type="gramStart"/>
+      <w:r>
+        <w:t>is</w:t>
+      </w:r>
+      <w:proofErr w:type="gramEnd"/>
+      <w:r>
+        <w:t xml:space="preserve"> total number of columns in the dataset,</w:t>
       </w:r>
     </w:p>
     <w:p>
@@ -12959,7 +13509,15 @@
         </m:r>
       </m:oMath>
       <w:r>
-        <w:t xml:space="preserve"> is the dataset used for training.</w:t>
+        <w:t xml:space="preserve"> </w:t>
+      </w:r>
+      <w:proofErr w:type="gramStart"/>
+      <w:r>
+        <w:t>is</w:t>
+      </w:r>
+      <w:proofErr w:type="gramEnd"/>
+      <w:r>
+        <w:t xml:space="preserve"> the dataset used for training.</w:t>
       </w:r>
     </w:p>
     <w:p>
@@ -12971,14 +13529,14 @@
       <w:pPr>
         <w:pStyle w:val="Heading3"/>
       </w:pPr>
-      <w:bookmarkStart w:id="52" w:name="_Toc159766088"/>
+      <w:bookmarkStart w:id="51" w:name="_Toc159766088"/>
       <w:r>
         <w:t>4.2.4 In</w:t>
       </w:r>
       <w:r>
         <w:t>formation Gain</w:t>
       </w:r>
-      <w:bookmarkEnd w:id="52"/>
+      <w:bookmarkEnd w:id="51"/>
       <w:r>
         <w:t xml:space="preserve"> </w:t>
       </w:r>
@@ -13096,7 +13654,15 @@
         </m:r>
       </m:oMath>
       <w:r>
-        <w:t xml:space="preserve"> is a column name,</w:t>
+        <w:t xml:space="preserve"> </w:t>
+      </w:r>
+      <w:proofErr w:type="gramStart"/>
+      <w:r>
+        <w:t>is</w:t>
+      </w:r>
+      <w:proofErr w:type="gramEnd"/>
+      <w:r>
+        <w:t xml:space="preserve"> a column name,</w:t>
       </w:r>
     </w:p>
     <w:p>
@@ -13109,7 +13675,15 @@
         </m:r>
       </m:oMath>
       <w:r>
-        <w:t xml:space="preserve"> is the probability of given target outcomes,</w:t>
+        <w:t xml:space="preserve"> </w:t>
+      </w:r>
+      <w:proofErr w:type="gramStart"/>
+      <w:r>
+        <w:t>is</w:t>
+      </w:r>
+      <w:proofErr w:type="gramEnd"/>
+      <w:r>
+        <w:t xml:space="preserve"> the probability of given target outcomes,</w:t>
       </w:r>
     </w:p>
     <w:p>
@@ -13129,21 +13703,29 @@
         </m:r>
       </m:oMath>
       <w:r>
-        <w:t xml:space="preserve"> is the probability of given target outcomes with the set of feature column values.</w:t>
+        <w:t xml:space="preserve"> </w:t>
+      </w:r>
+      <w:proofErr w:type="gramStart"/>
+      <w:r>
+        <w:t>is</w:t>
+      </w:r>
+      <w:proofErr w:type="gramEnd"/>
+      <w:r>
+        <w:t xml:space="preserve"> the probability of given target outcomes with the set of feature column values.</w:t>
       </w:r>
     </w:p>
     <w:p>
       <w:pPr>
         <w:pStyle w:val="Heading3"/>
       </w:pPr>
-      <w:bookmarkStart w:id="53" w:name="_Toc159766089"/>
+      <w:bookmarkStart w:id="52" w:name="_Toc159766089"/>
       <w:r>
         <w:t xml:space="preserve">4.2.5 </w:t>
       </w:r>
       <w:r>
         <w:t>ID3 Algorithm</w:t>
       </w:r>
-      <w:bookmarkEnd w:id="53"/>
+      <w:bookmarkEnd w:id="52"/>
       <w:r>
         <w:t xml:space="preserve"> </w:t>
       </w:r>
@@ -13164,8 +13746,13 @@
     </w:p>
     <w:p>
       <w:r>
-        <w:t xml:space="preserve">Input: Dataset </w:t>
-      </w:r>
+        <w:t xml:space="preserve">Input: </w:t>
+      </w:r>
+      <w:proofErr w:type="gramStart"/>
+      <w:r>
+        <w:t xml:space="preserve">Dataset </w:t>
+      </w:r>
+      <w:proofErr w:type="gramEnd"/>
       <m:oMath>
         <m:r>
           <w:rPr>
@@ -13199,7 +13786,15 @@
     </w:p>
     <w:p>
       <w:r>
-        <w:t xml:space="preserve">Step 1: Create a root node with all the datasets (here, 15 features along with 1 label) . Set Current Level </w:t>
+        <w:t>Step 1: Create a root node with all the datasets (here, 15 features along with 1 label</w:t>
+      </w:r>
+      <w:proofErr w:type="gramStart"/>
+      <w:r>
+        <w:t>) .</w:t>
+      </w:r>
+      <w:proofErr w:type="gramEnd"/>
+      <w:r>
+        <w:t xml:space="preserve"> Set Current Level </w:t>
       </w:r>
       <m:oMath>
         <m:r>
@@ -13271,8 +13866,13 @@
     </w:p>
     <w:p>
       <w:r>
-        <w:t xml:space="preserve">                     Step 2.2.1: Calculate entropy of given column </w:t>
-      </w:r>
+        <w:t xml:space="preserve">                     Step 2.2.1: Calculate entropy of given </w:t>
+      </w:r>
+      <w:proofErr w:type="gramStart"/>
+      <w:r>
+        <w:t xml:space="preserve">column </w:t>
+      </w:r>
+      <w:proofErr w:type="gramEnd"/>
       <m:oMath>
         <m:sSub>
           <m:sSubPr>
@@ -13372,8 +13972,13 @@
     </w:p>
     <w:p>
       <w:r>
-        <w:t xml:space="preserve">                     Step 2.2.2: Calculate information gain of </w:t>
-      </w:r>
+        <w:t xml:space="preserve">                     Step 2.2.2: Calculate information gain </w:t>
+      </w:r>
+      <w:proofErr w:type="gramStart"/>
+      <w:r>
+        <w:t xml:space="preserve">of </w:t>
+      </w:r>
+      <w:proofErr w:type="gramEnd"/>
       <m:oMath>
         <m:sSub>
           <m:sSubPr>
@@ -13516,8 +14121,13 @@
         </m:r>
       </m:oMath>
       <w:r>
-        <w:t xml:space="preserve"> with </w:t>
-      </w:r>
+        <w:t xml:space="preserve"> </w:t>
+      </w:r>
+      <w:proofErr w:type="gramStart"/>
+      <w:r>
+        <w:t xml:space="preserve">with </w:t>
+      </w:r>
+      <w:proofErr w:type="gramEnd"/>
       <m:oMath>
         <m:r>
           <w:rPr>
@@ -13540,14 +14150,14 @@
       <w:pPr>
         <w:pStyle w:val="Heading3"/>
       </w:pPr>
-      <w:bookmarkStart w:id="54" w:name="_Toc159766090"/>
+      <w:bookmarkStart w:id="53" w:name="_Toc159766090"/>
       <w:r>
         <w:t xml:space="preserve">4.2.6 </w:t>
       </w:r>
       <w:r>
         <w:t>Ensemble Learning</w:t>
       </w:r>
-      <w:bookmarkEnd w:id="54"/>
+      <w:bookmarkEnd w:id="53"/>
       <w:r>
         <w:t xml:space="preserve"> </w:t>
       </w:r>
@@ -13566,14 +14176,14 @@
       <w:pPr>
         <w:pStyle w:val="Heading3"/>
       </w:pPr>
-      <w:bookmarkStart w:id="55" w:name="_Toc159766091"/>
+      <w:bookmarkStart w:id="54" w:name="_Toc159766091"/>
       <w:r>
         <w:t xml:space="preserve">4.2.7 </w:t>
       </w:r>
       <w:r>
         <w:t>Random Forest Algorithm</w:t>
       </w:r>
-      <w:bookmarkEnd w:id="55"/>
+      <w:bookmarkEnd w:id="54"/>
       <w:r>
         <w:t xml:space="preserve"> </w:t>
       </w:r>
@@ -13590,8 +14200,13 @@
     </w:p>
     <w:p>
       <w:r>
-        <w:t xml:space="preserve">Input: Dataset </w:t>
-      </w:r>
+        <w:t xml:space="preserve">Input: </w:t>
+      </w:r>
+      <w:proofErr w:type="gramStart"/>
+      <w:r>
+        <w:t xml:space="preserve">Dataset </w:t>
+      </w:r>
+      <w:proofErr w:type="gramEnd"/>
       <m:oMath>
         <m:r>
           <w:rPr>
@@ -13847,8 +14462,13 @@
     </w:p>
     <w:p>
       <w:r>
-        <w:t xml:space="preserve">Step 2:    For each decision tree </w:t>
-      </w:r>
+        <w:t xml:space="preserve">Step 2:    For each decision </w:t>
+      </w:r>
+      <w:proofErr w:type="gramStart"/>
+      <w:r>
+        <w:t xml:space="preserve">tree </w:t>
+      </w:r>
+      <w:proofErr w:type="gramEnd"/>
       <m:oMath>
         <m:sSub>
           <m:sSubPr>
@@ -13934,8 +14554,13 @@
     </w:p>
     <w:p>
       <w:r>
-        <w:t xml:space="preserve">Step 3:      For given set of input data </w:t>
-      </w:r>
+        <w:t xml:space="preserve">Step 3:      For given set of input </w:t>
+      </w:r>
+      <w:proofErr w:type="gramStart"/>
+      <w:r>
+        <w:t xml:space="preserve">data </w:t>
+      </w:r>
+      <w:proofErr w:type="gramEnd"/>
       <m:oMath>
         <m:r>
           <w:rPr>
@@ -14161,7 +14786,7 @@
       <w:pPr>
         <w:pStyle w:val="Caption"/>
       </w:pPr>
-      <w:bookmarkStart w:id="56" w:name="_Toc159761836"/>
+      <w:bookmarkStart w:id="55" w:name="_Toc159761836"/>
       <w:r>
         <w:t>Figure 4.</w:t>
       </w:r>
@@ -14189,7 +14814,7 @@
       <w:r>
         <w:t xml:space="preserve"> Random Forest Classifier</w:t>
       </w:r>
-      <w:bookmarkEnd w:id="56"/>
+      <w:bookmarkEnd w:id="55"/>
     </w:p>
     <w:p/>
     <w:p/>
@@ -14204,8 +14829,8 @@
           <w:szCs w:val="28"/>
         </w:rPr>
       </w:pPr>
-      <w:bookmarkStart w:id="57" w:name="_zg46k16wcufd" w:colFirst="0" w:colLast="0"/>
-      <w:bookmarkEnd w:id="57"/>
+      <w:bookmarkStart w:id="56" w:name="_zg46k16wcufd" w:colFirst="0" w:colLast="0"/>
+      <w:bookmarkEnd w:id="56"/>
     </w:p>
     <w:p/>
     <w:p/>
@@ -14214,49 +14839,49 @@
       <w:pPr>
         <w:pStyle w:val="Heading1"/>
       </w:pPr>
-      <w:bookmarkStart w:id="58" w:name="_tz75p8fgemo" w:colFirst="0" w:colLast="0"/>
-      <w:bookmarkStart w:id="59" w:name="_crepulg3vk74" w:colFirst="0" w:colLast="0"/>
-      <w:bookmarkStart w:id="60" w:name="_Toc159766092"/>
+      <w:bookmarkStart w:id="57" w:name="_tz75p8fgemo" w:colFirst="0" w:colLast="0"/>
+      <w:bookmarkStart w:id="58" w:name="_crepulg3vk74" w:colFirst="0" w:colLast="0"/>
+      <w:bookmarkStart w:id="59" w:name="_Toc159766092"/>
+      <w:bookmarkEnd w:id="57"/>
       <w:bookmarkEnd w:id="58"/>
-      <w:bookmarkEnd w:id="59"/>
       <w:r>
         <w:lastRenderedPageBreak/>
         <w:t>CHAPTER 5: IMPLEMENTATION AND TESTING</w:t>
       </w:r>
-      <w:bookmarkStart w:id="61" w:name="_c9vskijsgzda" w:colFirst="0" w:colLast="0"/>
+      <w:bookmarkStart w:id="60" w:name="_c9vskijsgzda" w:colFirst="0" w:colLast="0"/>
+      <w:bookmarkEnd w:id="59"/>
+      <w:bookmarkEnd w:id="60"/>
+    </w:p>
+    <w:p>
+      <w:pPr>
+        <w:pStyle w:val="Heading2"/>
+      </w:pPr>
+      <w:bookmarkStart w:id="61" w:name="_Toc159766093"/>
+      <w:r>
+        <w:t xml:space="preserve">5.1 </w:t>
+      </w:r>
+      <w:r>
+        <w:t>Implementation</w:t>
+      </w:r>
       <w:bookmarkEnd w:id="61"/>
-      <w:bookmarkEnd w:id="60"/>
-    </w:p>
-    <w:p>
-      <w:pPr>
-        <w:pStyle w:val="Heading2"/>
-      </w:pPr>
-      <w:bookmarkStart w:id="62" w:name="_Toc159766093"/>
-      <w:r>
-        <w:t xml:space="preserve">5.1 </w:t>
-      </w:r>
-      <w:r>
-        <w:t>Implementation</w:t>
+    </w:p>
+    <w:p>
+      <w:r>
+        <w:t>Implementation is the process that includes building an operational system through the efficient application of suitable tools and technologies that are appropriate for the given project. This process converts established designs into a functional system.</w:t>
+      </w:r>
+    </w:p>
+    <w:p>
+      <w:pPr>
+        <w:pStyle w:val="Heading3"/>
+      </w:pPr>
+      <w:bookmarkStart w:id="62" w:name="_Toc159766094"/>
+      <w:r>
+        <w:t xml:space="preserve">5.1.1 </w:t>
+      </w:r>
+      <w:r>
+        <w:t>Tools used</w:t>
       </w:r>
       <w:bookmarkEnd w:id="62"/>
-    </w:p>
-    <w:p>
-      <w:r>
-        <w:t>Implementation is the process that includes building an operational system through the efficient application of suitable tools and technologies that are appropriate for the given project. This process converts established designs into a functional system.</w:t>
-      </w:r>
-    </w:p>
-    <w:p>
-      <w:pPr>
-        <w:pStyle w:val="Heading3"/>
-      </w:pPr>
-      <w:bookmarkStart w:id="63" w:name="_Toc159766094"/>
-      <w:r>
-        <w:t xml:space="preserve">5.1.1 </w:t>
-      </w:r>
-      <w:r>
-        <w:t>Tools used</w:t>
-      </w:r>
-      <w:bookmarkEnd w:id="63"/>
     </w:p>
     <w:p>
       <w:r>
@@ -14376,7 +15001,15 @@
     </w:p>
     <w:p>
       <w:r>
-        <w:t>Back-end tools are those tools that enable the system to function properly when a user visits a web page. An application's back-end gives the system's front-end the resources and data access it needs to respond to requests. The project is developed using the following back-end tools:</w:t>
+        <w:t xml:space="preserve">Back-end tools are those tools that enable the system to function properly when a user visits a web page. An application's back-end gives the </w:t>
+      </w:r>
+      <w:proofErr w:type="gramStart"/>
+      <w:r>
+        <w:t>system's</w:t>
+      </w:r>
+      <w:proofErr w:type="gramEnd"/>
+      <w:r>
+        <w:t xml:space="preserve"> front-end the resources and data access it needs to respond to requests. The project is developed using the following back-end tools:</w:t>
       </w:r>
     </w:p>
     <w:p>
@@ -14394,7 +15027,15 @@
     </w:p>
     <w:p>
       <w:r>
-        <w:t>Python is a general-purpose programming language used for scripting. Python scripts are used in the back end to integrate machine learning models, populate databases for visualisation, and interact with web pages through templating.</w:t>
+        <w:t xml:space="preserve">Python is a general-purpose programming language used for scripting. Python scripts are used in the back end to integrate machine learning models, populate databases for visualisation, and interact with web pages through </w:t>
+      </w:r>
+      <w:proofErr w:type="spellStart"/>
+      <w:r>
+        <w:t>templating</w:t>
+      </w:r>
+      <w:proofErr w:type="spellEnd"/>
+      <w:r>
+        <w:t>.</w:t>
       </w:r>
     </w:p>
     <w:p>
@@ -14475,16 +15116,29 @@
           <w:b/>
         </w:rPr>
       </w:pPr>
+      <w:proofErr w:type="spellStart"/>
       <w:r>
         <w:rPr>
           <w:b/>
         </w:rPr>
-        <w:t>Jupyter Notebook</w:t>
-      </w:r>
-    </w:p>
-    <w:p>
-      <w:r>
-        <w:t>Jupyter Notebook is an interactive, open-source web platform for analysing and developing various applications. It facilitates data visualisation and collaboration with team members, allowing for faster project development.</w:t>
+        <w:t>Jupyter</w:t>
+      </w:r>
+      <w:proofErr w:type="spellEnd"/>
+      <w:r>
+        <w:rPr>
+          <w:b/>
+        </w:rPr>
+        <w:t xml:space="preserve"> Notebook</w:t>
+      </w:r>
+    </w:p>
+    <w:p>
+      <w:proofErr w:type="spellStart"/>
+      <w:r>
+        <w:t>Jupyter</w:t>
+      </w:r>
+      <w:proofErr w:type="spellEnd"/>
+      <w:r>
+        <w:t xml:space="preserve"> Notebook is an interactive, open-source web platform for analysing and developing various applications. It facilitates data visualisation and collaboration with team members, allowing for faster project development.</w:t>
       </w:r>
     </w:p>
     <w:p>
@@ -14575,19 +15229,35 @@
     </w:p>
     <w:p>
       <w:r>
-        <w:t xml:space="preserve">Dependencies are the libraries required for project implementation and operation. The dependencies used in the project are  the external libraries and packages developed by third party developers or community. These external modules must be downloaded separately. </w:t>
-      </w:r>
-    </w:p>
-    <w:p>
-      <w:r>
-        <w:t xml:space="preserve"> The following are the dependencies or external modules  used in the project:</w:t>
+        <w:t xml:space="preserve">Dependencies are the libraries required for project implementation and operation. The dependencies used in the project </w:t>
+      </w:r>
+      <w:proofErr w:type="gramStart"/>
+      <w:r>
+        <w:t>are  the</w:t>
+      </w:r>
+      <w:proofErr w:type="gramEnd"/>
+      <w:r>
+        <w:t xml:space="preserve"> external libraries and packages developed by third party developers or community. These external modules must be downloaded separately. </w:t>
+      </w:r>
+    </w:p>
+    <w:p>
+      <w:r>
+        <w:t xml:space="preserve"> The following are the dependencies or external </w:t>
+      </w:r>
+      <w:proofErr w:type="gramStart"/>
+      <w:r>
+        <w:t>modules  used</w:t>
+      </w:r>
+      <w:proofErr w:type="gramEnd"/>
+      <w:r>
+        <w:t xml:space="preserve"> in the project:</w:t>
       </w:r>
     </w:p>
     <w:p>
       <w:pPr>
         <w:pStyle w:val="Caption"/>
       </w:pPr>
-      <w:bookmarkStart w:id="64" w:name="_Toc159763089"/>
+      <w:bookmarkStart w:id="63" w:name="_Toc159763089"/>
       <w:r>
         <w:t>Table 5.</w:t>
       </w:r>
@@ -14615,7 +15285,7 @@
       <w:r>
         <w:t xml:space="preserve"> External Modules</w:t>
       </w:r>
-      <w:bookmarkEnd w:id="64"/>
+      <w:bookmarkEnd w:id="63"/>
     </w:p>
     <w:tbl>
       <w:tblPr>
@@ -14663,8 +15333,13 @@
               <w:spacing w:after="0" w:line="240" w:lineRule="auto"/>
               <w:jc w:val="left"/>
             </w:pPr>
-            <w:r>
-              <w:t>S.No.</w:t>
+            <w:proofErr w:type="spellStart"/>
+            <w:r>
+              <w:t>S.No</w:t>
+            </w:r>
+            <w:proofErr w:type="spellEnd"/>
+            <w:r>
+              <w:t>.</w:t>
             </w:r>
           </w:p>
         </w:tc>
@@ -14752,8 +15427,13 @@
               <w:spacing w:after="0" w:line="240" w:lineRule="auto"/>
               <w:jc w:val="left"/>
             </w:pPr>
-            <w:r>
-              <w:t>i.</w:t>
+            <w:proofErr w:type="spellStart"/>
+            <w:r>
+              <w:t>i</w:t>
+            </w:r>
+            <w:proofErr w:type="spellEnd"/>
+            <w:r>
+              <w:t>.</w:t>
             </w:r>
           </w:p>
         </w:tc>
@@ -14781,9 +15461,11 @@
               <w:spacing w:after="0" w:line="240" w:lineRule="auto"/>
               <w:jc w:val="left"/>
             </w:pPr>
+            <w:proofErr w:type="spellStart"/>
             <w:r>
               <w:t>numpy</w:t>
             </w:r>
+            <w:proofErr w:type="spellEnd"/>
           </w:p>
         </w:tc>
         <w:tc>
@@ -14900,7 +15582,15 @@
               <w:jc w:val="left"/>
             </w:pPr>
             <w:r>
-              <w:t>This package helped to manipulate dataframes.</w:t>
+              <w:t xml:space="preserve">This package helped to manipulate </w:t>
+            </w:r>
+            <w:proofErr w:type="spellStart"/>
+            <w:r>
+              <w:t>dataframes</w:t>
+            </w:r>
+            <w:proofErr w:type="spellEnd"/>
+            <w:r>
+              <w:t>.</w:t>
             </w:r>
           </w:p>
         </w:tc>
@@ -14959,9 +15649,11 @@
               <w:spacing w:after="0" w:line="240" w:lineRule="auto"/>
               <w:jc w:val="left"/>
             </w:pPr>
+            <w:proofErr w:type="spellStart"/>
             <w:r>
               <w:t>sklearn</w:t>
             </w:r>
+            <w:proofErr w:type="spellEnd"/>
           </w:p>
         </w:tc>
         <w:tc>
@@ -14989,7 +15681,15 @@
               <w:jc w:val="left"/>
             </w:pPr>
             <w:r>
-              <w:t>This package helped to preprocess the data.</w:t>
+              <w:t xml:space="preserve">This package helped to </w:t>
+            </w:r>
+            <w:proofErr w:type="spellStart"/>
+            <w:r>
+              <w:t>preprocess</w:t>
+            </w:r>
+            <w:proofErr w:type="spellEnd"/>
+            <w:r>
+              <w:t xml:space="preserve"> the data.</w:t>
             </w:r>
           </w:p>
         </w:tc>
@@ -15049,9 +15749,19 @@
               <w:spacing w:after="0" w:line="240" w:lineRule="auto"/>
               <w:jc w:val="left"/>
             </w:pPr>
-            <w:r>
-              <w:t>matplotlib &amp; seaborn</w:t>
-            </w:r>
+            <w:proofErr w:type="spellStart"/>
+            <w:r>
+              <w:t>matplotlib</w:t>
+            </w:r>
+            <w:proofErr w:type="spellEnd"/>
+            <w:r>
+              <w:t xml:space="preserve"> &amp; </w:t>
+            </w:r>
+            <w:proofErr w:type="spellStart"/>
+            <w:r>
+              <w:t>seaborn</w:t>
+            </w:r>
+            <w:proofErr w:type="spellEnd"/>
           </w:p>
         </w:tc>
         <w:tc>
@@ -15089,18 +15799,26 @@
       <w:pPr>
         <w:pStyle w:val="Heading3"/>
       </w:pPr>
-      <w:bookmarkStart w:id="65" w:name="_Toc159766095"/>
+      <w:bookmarkStart w:id="64" w:name="_Toc159766095"/>
       <w:r>
         <w:t xml:space="preserve">5.1.2 </w:t>
       </w:r>
       <w:r>
         <w:t>Implementation Details</w:t>
       </w:r>
-      <w:bookmarkEnd w:id="65"/>
-    </w:p>
-    <w:p>
-      <w:r>
-        <w:t xml:space="preserve">The overall project is divided into three different components, front-end, back-end, and algorithm implementation for development. The following figure shows the implementation process of  the algorithm in detail. </w:t>
+      <w:bookmarkEnd w:id="64"/>
+    </w:p>
+    <w:p>
+      <w:r>
+        <w:t xml:space="preserve">The overall project is divided into three different components, front-end, back-end, and algorithm implementation for development. The following figure shows the implementation process </w:t>
+      </w:r>
+      <w:proofErr w:type="gramStart"/>
+      <w:r>
+        <w:t>of  the</w:t>
+      </w:r>
+      <w:proofErr w:type="gramEnd"/>
+      <w:r>
+        <w:t xml:space="preserve"> algorithm in detail. </w:t>
       </w:r>
     </w:p>
     <w:p>
@@ -15154,7 +15872,7 @@
       <w:pPr>
         <w:pStyle w:val="Caption"/>
       </w:pPr>
-      <w:bookmarkStart w:id="66" w:name="_Toc159761837"/>
+      <w:bookmarkStart w:id="65" w:name="_Toc159761837"/>
       <w:r>
         <w:t>Figure 5.</w:t>
       </w:r>
@@ -15182,58 +15900,66 @@
       <w:r>
         <w:t xml:space="preserve"> Implementation Process</w:t>
       </w:r>
+      <w:bookmarkEnd w:id="65"/>
+    </w:p>
+    <w:p/>
+    <w:p>
+      <w:pPr>
+        <w:pStyle w:val="Heading4"/>
+      </w:pPr>
+      <w:r>
+        <w:t xml:space="preserve">5.1.2.1 </w:t>
+      </w:r>
+      <w:r>
+        <w:t xml:space="preserve">Data Collection </w:t>
+      </w:r>
+    </w:p>
+    <w:p>
+      <w:r>
+        <w:t xml:space="preserve">For the data used in the project, it was downloaded from publicly available repository, </w:t>
+      </w:r>
+      <w:proofErr w:type="spellStart"/>
+      <w:r>
+        <w:t>Kaggle</w:t>
+      </w:r>
+      <w:proofErr w:type="spellEnd"/>
+      <w:r>
+        <w:t xml:space="preserve">. The data originally consisted of 36275 unique records, and 18 different features out of which 15 features were chosen for the project. </w:t>
+      </w:r>
+    </w:p>
+    <w:p>
+      <w:pPr>
+        <w:pStyle w:val="Caption"/>
+      </w:pPr>
+      <w:bookmarkStart w:id="66" w:name="_Toc159763090"/>
+      <w:r>
+        <w:t>Table 5.</w:t>
+      </w:r>
+      <w:r>
+        <w:fldChar w:fldCharType="begin"/>
+      </w:r>
+      <w:r>
+        <w:instrText xml:space="preserve"> SEQ Table \* ARABIC \s 1 </w:instrText>
+      </w:r>
+      <w:r>
+        <w:fldChar w:fldCharType="separate"/>
+      </w:r>
+      <w:r>
+        <w:rPr>
+          <w:noProof/>
+        </w:rPr>
+        <w:t>2</w:t>
+      </w:r>
+      <w:r>
+        <w:rPr>
+          <w:noProof/>
+        </w:rPr>
+        <w:fldChar w:fldCharType="end"/>
+      </w:r>
+      <w:r>
+        <w:t xml:space="preserve"> Data Columns</w:t>
+      </w:r>
       <w:bookmarkEnd w:id="66"/>
-    </w:p>
-    <w:p/>
-    <w:p>
-      <w:pPr>
-        <w:pStyle w:val="Heading4"/>
-      </w:pPr>
-      <w:r>
-        <w:t xml:space="preserve">5.1.2.1 </w:t>
-      </w:r>
-      <w:r>
-        <w:t xml:space="preserve">Data Collection </w:t>
-      </w:r>
-    </w:p>
-    <w:p>
-      <w:r>
-        <w:t xml:space="preserve">For the data used in the project, it was downloaded from publicly available repository, Kaggle. The data originally consisted of 36275 unique records, and 18 different features out of which 15 features were chosen for the project. </w:t>
-      </w:r>
-    </w:p>
-    <w:p>
-      <w:pPr>
-        <w:pStyle w:val="Caption"/>
-      </w:pPr>
-      <w:bookmarkStart w:id="67" w:name="_Toc159763090"/>
-      <w:r>
-        <w:t>Table 5.</w:t>
-      </w:r>
-      <w:r>
-        <w:fldChar w:fldCharType="begin"/>
-      </w:r>
-      <w:r>
-        <w:instrText xml:space="preserve"> SEQ Table \* ARABIC \s 1 </w:instrText>
-      </w:r>
-      <w:r>
-        <w:fldChar w:fldCharType="separate"/>
-      </w:r>
-      <w:r>
-        <w:rPr>
-          <w:noProof/>
-        </w:rPr>
-        <w:t>2</w:t>
-      </w:r>
-      <w:r>
-        <w:rPr>
-          <w:noProof/>
-        </w:rPr>
-        <w:fldChar w:fldCharType="end"/>
-      </w:r>
-      <w:r>
-        <w:t xml:space="preserve"> Data Columns</w:t>
-      </w:r>
-      <w:bookmarkEnd w:id="67"/>
     </w:p>
     <w:tbl>
       <w:tblPr>
@@ -15369,9 +16095,11 @@
               <w:spacing w:after="0" w:line="240" w:lineRule="auto"/>
               <w:jc w:val="left"/>
             </w:pPr>
+            <w:proofErr w:type="spellStart"/>
             <w:r>
               <w:t>no_of_adults</w:t>
             </w:r>
+            <w:proofErr w:type="spellEnd"/>
           </w:p>
         </w:tc>
         <w:tc>
@@ -15458,9 +16186,11 @@
               <w:spacing w:after="0" w:line="240" w:lineRule="auto"/>
               <w:jc w:val="left"/>
             </w:pPr>
+            <w:proofErr w:type="spellStart"/>
             <w:r>
               <w:t>no_of_children</w:t>
             </w:r>
+            <w:proofErr w:type="spellEnd"/>
           </w:p>
         </w:tc>
         <w:tc>
@@ -15547,9 +16277,11 @@
               <w:spacing w:after="0" w:line="240" w:lineRule="auto"/>
               <w:jc w:val="left"/>
             </w:pPr>
+            <w:proofErr w:type="spellStart"/>
             <w:r>
               <w:t>no_of_weekend_nights</w:t>
             </w:r>
+            <w:proofErr w:type="spellEnd"/>
           </w:p>
         </w:tc>
         <w:tc>
@@ -15636,9 +16368,11 @@
               <w:spacing w:after="0" w:line="240" w:lineRule="auto"/>
               <w:jc w:val="left"/>
             </w:pPr>
+            <w:proofErr w:type="spellStart"/>
             <w:r>
               <w:t>no_of_week_nights</w:t>
             </w:r>
+            <w:proofErr w:type="spellEnd"/>
           </w:p>
         </w:tc>
         <w:tc>
@@ -15725,10 +16459,12 @@
               <w:spacing w:after="0" w:line="240" w:lineRule="auto"/>
               <w:jc w:val="left"/>
             </w:pPr>
+            <w:proofErr w:type="spellStart"/>
             <w:r>
               <w:lastRenderedPageBreak/>
               <w:t>type_of_meal_plan</w:t>
             </w:r>
+            <w:proofErr w:type="spellEnd"/>
           </w:p>
         </w:tc>
         <w:tc>
@@ -15815,12 +16551,14 @@
               <w:spacing w:after="0" w:line="240" w:lineRule="auto"/>
               <w:jc w:val="left"/>
             </w:pPr>
+            <w:proofErr w:type="spellStart"/>
             <w:r>
               <w:rPr>
                 <w:highlight w:val="white"/>
               </w:rPr>
               <w:t>required_car_parking_space</w:t>
             </w:r>
+            <w:proofErr w:type="spellEnd"/>
           </w:p>
         </w:tc>
         <w:tc>
@@ -15907,9 +16645,11 @@
               <w:spacing w:after="0" w:line="240" w:lineRule="auto"/>
               <w:jc w:val="left"/>
             </w:pPr>
+            <w:proofErr w:type="spellStart"/>
             <w:r>
               <w:t>room_type_reserved</w:t>
             </w:r>
+            <w:proofErr w:type="spellEnd"/>
           </w:p>
         </w:tc>
         <w:tc>
@@ -15996,9 +16736,11 @@
               <w:spacing w:after="0" w:line="240" w:lineRule="auto"/>
               <w:jc w:val="left"/>
             </w:pPr>
+            <w:proofErr w:type="spellStart"/>
             <w:r>
               <w:t>arrival_month</w:t>
             </w:r>
+            <w:proofErr w:type="spellEnd"/>
           </w:p>
         </w:tc>
         <w:tc>
@@ -16085,9 +16827,11 @@
               <w:spacing w:after="0" w:line="240" w:lineRule="auto"/>
               <w:jc w:val="left"/>
             </w:pPr>
+            <w:proofErr w:type="spellStart"/>
             <w:r>
               <w:t>arrival_date</w:t>
             </w:r>
+            <w:proofErr w:type="spellEnd"/>
           </w:p>
         </w:tc>
         <w:tc>
@@ -16174,9 +16918,11 @@
               <w:spacing w:after="0" w:line="240" w:lineRule="auto"/>
               <w:jc w:val="left"/>
             </w:pPr>
+            <w:proofErr w:type="spellStart"/>
             <w:r>
               <w:t>repeated_guest</w:t>
             </w:r>
+            <w:proofErr w:type="spellEnd"/>
           </w:p>
         </w:tc>
         <w:tc>
@@ -16263,9 +17009,11 @@
               <w:spacing w:after="0" w:line="240" w:lineRule="auto"/>
               <w:jc w:val="left"/>
             </w:pPr>
+            <w:proofErr w:type="spellStart"/>
             <w:r>
               <w:t>no_of_previous_cancellation</w:t>
             </w:r>
+            <w:proofErr w:type="spellEnd"/>
           </w:p>
         </w:tc>
         <w:tc>
@@ -16352,9 +17100,11 @@
               <w:spacing w:after="0" w:line="240" w:lineRule="auto"/>
               <w:jc w:val="left"/>
             </w:pPr>
+            <w:proofErr w:type="spellStart"/>
             <w:r>
               <w:t>no_of_previous_bokings_not</w:t>
             </w:r>
+            <w:proofErr w:type="spellEnd"/>
           </w:p>
           <w:p>
             <w:pPr>
@@ -16458,9 +17208,11 @@
               <w:spacing w:after="0" w:line="240" w:lineRule="auto"/>
               <w:jc w:val="left"/>
             </w:pPr>
+            <w:proofErr w:type="spellStart"/>
             <w:r>
               <w:t>no_of_special_requests</w:t>
             </w:r>
+            <w:proofErr w:type="spellEnd"/>
           </w:p>
         </w:tc>
         <w:tc>
@@ -16547,9 +17299,11 @@
               <w:spacing w:after="0" w:line="240" w:lineRule="auto"/>
               <w:jc w:val="left"/>
             </w:pPr>
+            <w:proofErr w:type="spellStart"/>
             <w:r>
               <w:t>lead_time</w:t>
             </w:r>
+            <w:proofErr w:type="spellEnd"/>
           </w:p>
         </w:tc>
         <w:tc>
@@ -16636,9 +17390,11 @@
               <w:spacing w:after="0" w:line="240" w:lineRule="auto"/>
               <w:jc w:val="left"/>
             </w:pPr>
+            <w:proofErr w:type="spellStart"/>
             <w:r>
               <w:t>avg_price_per_room</w:t>
             </w:r>
+            <w:proofErr w:type="spellEnd"/>
           </w:p>
         </w:tc>
         <w:tc>
@@ -16715,7 +17471,20 @@
     </w:p>
     <w:p>
       <w:r>
-        <w:t xml:space="preserve">Data preparation is a critical phase that involves cleaning, transforming, and organising raw data so that it is suitable for analysis and model building. Proper data preparation guarantees that the information utilised in analysis and model building is correct,complete, and relevant. </w:t>
+        <w:t xml:space="preserve">Data preparation is a critical phase that involves cleaning, transforming, and organising raw data so that it is suitable for analysis and model building. Proper data preparation guarantees that the information utilised in analysis and model building is </w:t>
+      </w:r>
+      <w:proofErr w:type="spellStart"/>
+      <w:r>
+        <w:t>correct</w:t>
+      </w:r>
+      <w:proofErr w:type="gramStart"/>
+      <w:r>
+        <w:t>,complete</w:t>
+      </w:r>
+      <w:proofErr w:type="spellEnd"/>
+      <w:proofErr w:type="gramEnd"/>
+      <w:r>
+        <w:t xml:space="preserve">, and relevant. </w:t>
       </w:r>
     </w:p>
     <w:p>
@@ -16753,11 +17522,59 @@
         <w:ind w:left="720"/>
       </w:pPr>
       <w:r>
-        <w:t xml:space="preserve">Firstly, feature selection was performed and only the relevant features considering the project scope were considered dropping all the other irrelevant columns. The Booking_ID column was removed because of high cardinality and also because it had no relation with the target variable. Similarly, market_segment_type and arrival_year columns were not relevant to the scope of the project and were </w:t>
+        <w:t xml:space="preserve">Firstly, feature selection was performed and only the relevant features considering the project scope were considered dropping all the other irrelevant columns. The </w:t>
+      </w:r>
+      <w:proofErr w:type="spellStart"/>
+      <w:r>
+        <w:t>Booking_ID</w:t>
+      </w:r>
+      <w:proofErr w:type="spellEnd"/>
+      <w:r>
+        <w:t xml:space="preserve"> column was removed because of high cardinality and also because it had no relation with the target variable. Similarly, </w:t>
+      </w:r>
+      <w:proofErr w:type="spellStart"/>
+      <w:r>
+        <w:t>market_segment_type</w:t>
+      </w:r>
+      <w:proofErr w:type="spellEnd"/>
+      <w:r>
+        <w:t xml:space="preserve"> and </w:t>
+      </w:r>
+      <w:proofErr w:type="spellStart"/>
+      <w:r>
+        <w:t>arrival_year</w:t>
+      </w:r>
+      <w:proofErr w:type="spellEnd"/>
+      <w:r>
+        <w:t xml:space="preserve"> columns were not relevant to the scope of the project and were </w:t>
       </w:r>
       <w:r>
         <w:lastRenderedPageBreak/>
-        <w:t xml:space="preserve">dropped. Noises like no_of_adults having value 0, avg_price_per_room having value 0 were removed. Box-plot helped in finding outliers present in lead_time, and were removed. </w:t>
+        <w:t xml:space="preserve">dropped. Noises like </w:t>
+      </w:r>
+      <w:proofErr w:type="spellStart"/>
+      <w:r>
+        <w:t>no_of_adults</w:t>
+      </w:r>
+      <w:proofErr w:type="spellEnd"/>
+      <w:r>
+        <w:t xml:space="preserve"> having value 0, </w:t>
+      </w:r>
+      <w:proofErr w:type="spellStart"/>
+      <w:r>
+        <w:t>avg_price_per_room</w:t>
+      </w:r>
+      <w:proofErr w:type="spellEnd"/>
+      <w:r>
+        <w:t xml:space="preserve"> having value 0 were removed. Box-plot helped in finding outliers present in </w:t>
+      </w:r>
+      <w:proofErr w:type="spellStart"/>
+      <w:r>
+        <w:t>lead_time</w:t>
+      </w:r>
+      <w:proofErr w:type="spellEnd"/>
+      <w:r>
+        <w:t xml:space="preserve">, and were removed. </w:t>
       </w:r>
     </w:p>
     <w:p>
@@ -16765,7 +17582,23 @@
         <w:ind w:left="720"/>
       </w:pPr>
       <w:r>
-        <w:t xml:space="preserve">Different visualisation techniques helped to gain knowledge about the data and their relationship with one another. Count plot on target variable helped to find out that the percentage of cancellations is 33.46% and that of non-cancellations is 66.54% in the dataset. This indicates that there is some imbalance in the target variable, however it is not highly imbalanced. Distribution plot helped to discover that lead_time and avg_price_per_room are right skewed.  </w:t>
+        <w:t xml:space="preserve">Different visualisation techniques helped to gain knowledge about the data and their relationship with one another. Count plot on target variable helped to find out that the percentage of cancellations is 33.46% and that of non-cancellations is 66.54% in the dataset. This indicates that there is some imbalance in the target variable, however it is not highly imbalanced. Distribution plot helped to discover that </w:t>
+      </w:r>
+      <w:proofErr w:type="spellStart"/>
+      <w:r>
+        <w:t>lead_time</w:t>
+      </w:r>
+      <w:proofErr w:type="spellEnd"/>
+      <w:r>
+        <w:t xml:space="preserve"> and </w:t>
+      </w:r>
+      <w:proofErr w:type="spellStart"/>
+      <w:r>
+        <w:t>avg_price_per_room</w:t>
+      </w:r>
+      <w:proofErr w:type="spellEnd"/>
+      <w:r>
+        <w:t xml:space="preserve"> are right skewed.  </w:t>
       </w:r>
     </w:p>
     <w:p>
@@ -16773,7 +17606,31 @@
         <w:ind w:left="720"/>
       </w:pPr>
       <w:r>
-        <w:t xml:space="preserve">Correlation analysis of various features with the target variable helped to discover that lead_time, no_of_special_requests, avg_price_per_room have comparatively high correlation and other features have low correlation.  </w:t>
+        <w:t xml:space="preserve">Correlation analysis of various features with the target variable helped to discover that </w:t>
+      </w:r>
+      <w:proofErr w:type="spellStart"/>
+      <w:r>
+        <w:t>lead_time</w:t>
+      </w:r>
+      <w:proofErr w:type="spellEnd"/>
+      <w:r>
+        <w:t xml:space="preserve">, </w:t>
+      </w:r>
+      <w:proofErr w:type="spellStart"/>
+      <w:r>
+        <w:t>no_of_special_requests</w:t>
+      </w:r>
+      <w:proofErr w:type="spellEnd"/>
+      <w:r>
+        <w:t xml:space="preserve">, </w:t>
+      </w:r>
+      <w:proofErr w:type="spellStart"/>
+      <w:r>
+        <w:t>avg_price_per_room</w:t>
+      </w:r>
+      <w:proofErr w:type="spellEnd"/>
+      <w:r>
+        <w:t xml:space="preserve"> have comparatively high correlation and other features have low correlation.  </w:t>
       </w:r>
     </w:p>
     <w:p>
@@ -16805,7 +17662,7 @@
       <w:pPr>
         <w:pStyle w:val="Caption"/>
       </w:pPr>
-      <w:bookmarkStart w:id="68" w:name="_Toc159763091"/>
+      <w:bookmarkStart w:id="67" w:name="_Toc159763091"/>
       <w:r>
         <w:t>Table 5.</w:t>
       </w:r>
@@ -16833,7 +17690,7 @@
       <w:r>
         <w:t xml:space="preserve"> Dataset Split Size</w:t>
       </w:r>
-      <w:bookmarkEnd w:id="68"/>
+      <w:bookmarkEnd w:id="67"/>
     </w:p>
     <w:tbl>
       <w:tblPr>
@@ -17301,7 +18158,15 @@
         </m:sSub>
       </m:oMath>
       <w:r>
-        <w:t xml:space="preserve"> is the scaled value,</w:t>
+        <w:t xml:space="preserve"> </w:t>
+      </w:r>
+      <w:proofErr w:type="gramStart"/>
+      <w:r>
+        <w:t>is</w:t>
+      </w:r>
+      <w:proofErr w:type="gramEnd"/>
+      <w:r>
+        <w:t xml:space="preserve"> the scaled value,</w:t>
       </w:r>
     </w:p>
     <w:p>
@@ -17317,7 +18182,15 @@
         </m:r>
       </m:oMath>
       <w:r>
-        <w:t xml:space="preserve"> is the original value,</w:t>
+        <w:t xml:space="preserve"> </w:t>
+      </w:r>
+      <w:proofErr w:type="gramStart"/>
+      <w:r>
+        <w:t>is</w:t>
+      </w:r>
+      <w:proofErr w:type="gramEnd"/>
+      <w:r>
+        <w:t xml:space="preserve"> the original value,</w:t>
       </w:r>
     </w:p>
     <w:p>
@@ -17333,7 +18206,15 @@
         </m:r>
       </m:oMath>
       <w:r>
-        <w:t xml:space="preserve"> is the mean of the data feature column,</w:t>
+        <w:t xml:space="preserve"> </w:t>
+      </w:r>
+      <w:proofErr w:type="gramStart"/>
+      <w:r>
+        <w:t>is</w:t>
+      </w:r>
+      <w:proofErr w:type="gramEnd"/>
+      <w:r>
+        <w:t xml:space="preserve"> the mean of the data feature column,</w:t>
       </w:r>
     </w:p>
     <w:p>
@@ -17349,7 +18230,15 @@
         </m:r>
       </m:oMath>
       <w:r>
-        <w:t xml:space="preserve"> is the standard deviation of the data feature column.</w:t>
+        <w:t xml:space="preserve"> </w:t>
+      </w:r>
+      <w:proofErr w:type="gramStart"/>
+      <w:r>
+        <w:t>is</w:t>
+      </w:r>
+      <w:proofErr w:type="gramEnd"/>
+      <w:r>
+        <w:t xml:space="preserve"> the standard deviation of the data feature column.</w:t>
       </w:r>
     </w:p>
     <w:p>
@@ -17357,7 +18246,31 @@
         <w:ind w:left="720"/>
       </w:pPr>
       <w:r>
-        <w:t>The columns lead_time  and avg_price_per_room were passed for standard scaling.</w:t>
+        <w:t xml:space="preserve">The columns </w:t>
+      </w:r>
+      <w:proofErr w:type="spellStart"/>
+      <w:r>
+        <w:t>lead_</w:t>
+      </w:r>
+      <w:proofErr w:type="gramStart"/>
+      <w:r>
+        <w:t>time</w:t>
+      </w:r>
+      <w:proofErr w:type="spellEnd"/>
+      <w:r>
+        <w:t xml:space="preserve">  and</w:t>
+      </w:r>
+      <w:proofErr w:type="gramEnd"/>
+      <w:r>
+        <w:t xml:space="preserve"> </w:t>
+      </w:r>
+      <w:proofErr w:type="spellStart"/>
+      <w:r>
+        <w:t>avg_price_per_room</w:t>
+      </w:r>
+      <w:proofErr w:type="spellEnd"/>
+      <w:r>
+        <w:t xml:space="preserve"> were passed for standard scaling.</w:t>
       </w:r>
     </w:p>
     <w:p>
@@ -17381,66 +18294,111 @@
       <w:pPr>
         <w:ind w:left="720"/>
       </w:pPr>
-      <w:r>
-        <w:t>Encoding  is a preprocessing technique that converts categorical values into numerical values. There are one-hot encoding and label encoding techniques for encoding. In the project, label encoding is used to convert type_of_meal_plan (0-3) , room_type_reserved (0-6) , and booking_status (0,1) columns.</w:t>
+      <w:proofErr w:type="gramStart"/>
+      <w:r>
+        <w:t>Encoding  is</w:t>
+      </w:r>
+      <w:proofErr w:type="gramEnd"/>
+      <w:r>
+        <w:t xml:space="preserve"> a </w:t>
+      </w:r>
+      <w:proofErr w:type="spellStart"/>
+      <w:r>
+        <w:t>preprocessing</w:t>
+      </w:r>
+      <w:proofErr w:type="spellEnd"/>
+      <w:r>
+        <w:t xml:space="preserve"> technique that converts categorical values into numerical values. There are one-hot encoding and label encoding techniques for encoding. In the project, label encoding is used to convert </w:t>
+      </w:r>
+      <w:proofErr w:type="spellStart"/>
+      <w:r>
+        <w:t>type_of_meal_plan</w:t>
+      </w:r>
+      <w:proofErr w:type="spellEnd"/>
+      <w:r>
+        <w:t xml:space="preserve"> (0-3</w:t>
+      </w:r>
+      <w:proofErr w:type="gramStart"/>
+      <w:r>
+        <w:t>) ,</w:t>
+      </w:r>
+      <w:proofErr w:type="gramEnd"/>
+      <w:r>
+        <w:t xml:space="preserve"> </w:t>
+      </w:r>
+      <w:proofErr w:type="spellStart"/>
+      <w:r>
+        <w:t>room_type_reserved</w:t>
+      </w:r>
+      <w:proofErr w:type="spellEnd"/>
+      <w:r>
+        <w:t xml:space="preserve"> (0-6) , and </w:t>
+      </w:r>
+      <w:proofErr w:type="spellStart"/>
+      <w:r>
+        <w:t>booking_status</w:t>
+      </w:r>
+      <w:proofErr w:type="spellEnd"/>
+      <w:r>
+        <w:t xml:space="preserve"> (0,1) columns.</w:t>
       </w:r>
     </w:p>
     <w:p>
       <w:pPr>
         <w:pStyle w:val="Heading3"/>
       </w:pPr>
-      <w:bookmarkStart w:id="69" w:name="_Toc159766096"/>
+      <w:bookmarkStart w:id="68" w:name="_Toc159766096"/>
       <w:r>
         <w:t xml:space="preserve">5.1.2.3 </w:t>
       </w:r>
       <w:r>
         <w:t>Baseline Model Development</w:t>
       </w:r>
+      <w:bookmarkEnd w:id="68"/>
+    </w:p>
+    <w:p>
+      <w:r>
+        <w:t>A baseline model provides a simple and initial answer to the problem at hand, and it serves as a reference point for evaluating the performance of complex models. Decision tree with minimum samples to split of value 2, and maximum depth until all leaves prune served as the baseline model of the project.</w:t>
+      </w:r>
+    </w:p>
+    <w:p>
+      <w:r>
+        <w:t>The following is the performance result of the baseline model:</w:t>
+      </w:r>
+    </w:p>
+    <w:p>
+      <w:pPr>
+        <w:pStyle w:val="Caption"/>
+      </w:pPr>
+      <w:bookmarkStart w:id="69" w:name="_Toc159763092"/>
+      <w:r>
+        <w:t>Table 5.</w:t>
+      </w:r>
+      <w:r>
+        <w:fldChar w:fldCharType="begin"/>
+      </w:r>
+      <w:r>
+        <w:instrText xml:space="preserve"> SEQ Table \* ARABIC \s 1 </w:instrText>
+      </w:r>
+      <w:r>
+        <w:fldChar w:fldCharType="separate"/>
+      </w:r>
+      <w:r>
+        <w:rPr>
+          <w:noProof/>
+        </w:rPr>
+        <w:t>4</w:t>
+      </w:r>
+      <w:r>
+        <w:rPr>
+          <w:noProof/>
+        </w:rPr>
+        <w:fldChar w:fldCharType="end"/>
+      </w:r>
+      <w:r>
+        <w:t xml:space="preserve"> Baseline Model Metrics</w:t>
+      </w:r>
       <w:bookmarkEnd w:id="69"/>
-    </w:p>
-    <w:p>
-      <w:r>
-        <w:t>A baseline model provides a simple and initial answer to the problem at hand, and it serves as a reference point for evaluating the performance of complex models. Decision tree with minimum samples to split of value 2, and maximum depth until all leaves prune served as the baseline model of the project.</w:t>
-      </w:r>
-    </w:p>
-    <w:p>
-      <w:r>
-        <w:t>The following is the performance result of the baseline model:</w:t>
-      </w:r>
-    </w:p>
-    <w:p>
-      <w:pPr>
-        <w:pStyle w:val="Caption"/>
-      </w:pPr>
-      <w:bookmarkStart w:id="70" w:name="_Toc159763092"/>
-      <w:r>
-        <w:t>Table 5.</w:t>
-      </w:r>
-      <w:r>
-        <w:fldChar w:fldCharType="begin"/>
-      </w:r>
-      <w:r>
-        <w:instrText xml:space="preserve"> SEQ Table \* ARABIC \s 1 </w:instrText>
-      </w:r>
-      <w:r>
-        <w:fldChar w:fldCharType="separate"/>
-      </w:r>
-      <w:r>
-        <w:rPr>
-          <w:noProof/>
-        </w:rPr>
-        <w:t>4</w:t>
-      </w:r>
-      <w:r>
-        <w:rPr>
-          <w:noProof/>
-        </w:rPr>
-        <w:fldChar w:fldCharType="end"/>
-      </w:r>
-      <w:r>
-        <w:t xml:space="preserve"> Baseline Model Metrics</w:t>
-      </w:r>
-      <w:bookmarkEnd w:id="70"/>
     </w:p>
     <w:tbl>
       <w:tblPr>
@@ -18109,7 +19067,7 @@
       <w:pPr>
         <w:pStyle w:val="Heading3"/>
       </w:pPr>
-      <w:bookmarkStart w:id="71" w:name="_Toc159766097"/>
+      <w:bookmarkStart w:id="70" w:name="_Toc159766097"/>
       <w:r>
         <w:lastRenderedPageBreak/>
         <w:t xml:space="preserve">5.1.2.4 </w:t>
@@ -18117,19 +19075,99 @@
       <w:r>
         <w:t>Model Optimisation</w:t>
       </w:r>
-      <w:bookmarkEnd w:id="71"/>
+      <w:bookmarkEnd w:id="70"/>
       <w:r>
         <w:t xml:space="preserve"> </w:t>
       </w:r>
     </w:p>
     <w:p>
       <w:r>
-        <w:t xml:space="preserve">Optimising a model involves adjusting hyperparameters to improve its performance. Optimising a machine learning model involves adjusting multiple parameters to achieve optimal performance, leading to increased complexity. In the project, random forest is used to increase the complexity and improve model performance. The purpose of model optimization is to identify the optimum hyperparameters and improve the model's performance. Hyperparameter tuning is used for model optimization in the project. Hyperparameter tuning optimises an algorithm's performance by iteratively selecting hyperparameters to ensure a robust algorithm. There are different techniques to achieve hyperparameter tuning, and in the project grid search approach was used to identify the hyperparameters. </w:t>
-      </w:r>
-    </w:p>
-    <w:p>
-      <w:r>
-        <w:t xml:space="preserve">Grid search is a hyperparameter tuning process that requires defining all potential combinations of hyperparameters. Grid search is often computationally expensive, but it produces an ideal model. The hyperparameters for decision trees are minimum samples to split, maximum depth, and that for random forests are minimum samples to split, maximum depth, and number of trees. The best estimators were evaluated with the help of grid search, and were found to be 10 for number of trees, 11 for maximum depth and 100 for minimum samples to split. </w:t>
+        <w:t xml:space="preserve">Optimising a model involves adjusting </w:t>
+      </w:r>
+      <w:proofErr w:type="spellStart"/>
+      <w:r>
+        <w:t>hyperparameters</w:t>
+      </w:r>
+      <w:proofErr w:type="spellEnd"/>
+      <w:r>
+        <w:t xml:space="preserve"> to improve its performance. Optimising a machine learning model involves adjusting multiple parameters to achieve optimal performance, leading to increased complexity. In the project, random forest is used to increase the complexity and improve model performance. The purpose of model optimization is to identify the optimum </w:t>
+      </w:r>
+      <w:proofErr w:type="spellStart"/>
+      <w:r>
+        <w:t>hyperparameters</w:t>
+      </w:r>
+      <w:proofErr w:type="spellEnd"/>
+      <w:r>
+        <w:t xml:space="preserve"> and improve the model's performance. </w:t>
+      </w:r>
+      <w:proofErr w:type="spellStart"/>
+      <w:r>
+        <w:t>Hyperparameter</w:t>
+      </w:r>
+      <w:proofErr w:type="spellEnd"/>
+      <w:r>
+        <w:t xml:space="preserve"> tuning is used for model optimization in the project. </w:t>
+      </w:r>
+      <w:proofErr w:type="spellStart"/>
+      <w:r>
+        <w:t>Hyperparameter</w:t>
+      </w:r>
+      <w:proofErr w:type="spellEnd"/>
+      <w:r>
+        <w:t xml:space="preserve"> tuning optimises an algorithm's performance by iteratively selecting </w:t>
+      </w:r>
+      <w:proofErr w:type="spellStart"/>
+      <w:r>
+        <w:t>hyperparameters</w:t>
+      </w:r>
+      <w:proofErr w:type="spellEnd"/>
+      <w:r>
+        <w:t xml:space="preserve"> to ensure a robust algorithm. There are different techniques to achieve </w:t>
+      </w:r>
+      <w:proofErr w:type="spellStart"/>
+      <w:r>
+        <w:t>hyperparameter</w:t>
+      </w:r>
+      <w:proofErr w:type="spellEnd"/>
+      <w:r>
+        <w:t xml:space="preserve"> tuning, and in the project grid search approach was used to identify the </w:t>
+      </w:r>
+      <w:proofErr w:type="spellStart"/>
+      <w:r>
+        <w:t>hyperparameters</w:t>
+      </w:r>
+      <w:proofErr w:type="spellEnd"/>
+      <w:r>
+        <w:t xml:space="preserve">. </w:t>
+      </w:r>
+    </w:p>
+    <w:p>
+      <w:r>
+        <w:t xml:space="preserve">Grid search is a </w:t>
+      </w:r>
+      <w:proofErr w:type="spellStart"/>
+      <w:r>
+        <w:t>hyperparameter</w:t>
+      </w:r>
+      <w:proofErr w:type="spellEnd"/>
+      <w:r>
+        <w:t xml:space="preserve"> tuning process that requires defining all potential combinations of </w:t>
+      </w:r>
+      <w:proofErr w:type="spellStart"/>
+      <w:r>
+        <w:t>hyperparameters</w:t>
+      </w:r>
+      <w:proofErr w:type="spellEnd"/>
+      <w:r>
+        <w:t xml:space="preserve">. Grid search is often computationally expensive, but it produces an ideal model. The </w:t>
+      </w:r>
+      <w:proofErr w:type="spellStart"/>
+      <w:r>
+        <w:t>hyperparameters</w:t>
+      </w:r>
+      <w:proofErr w:type="spellEnd"/>
+      <w:r>
+        <w:t xml:space="preserve"> for decision trees are minimum samples to split, maximum depth, and that for random forests are minimum samples to split, maximum depth, and number of trees. The best estimators were evaluated with the help of grid search, and were found to be 10 for number of trees, 11 for maximum depth and 100 for minimum samples to split. </w:t>
       </w:r>
     </w:p>
     <w:p>
@@ -18153,7 +19191,23 @@
     </w:p>
     <w:p>
       <w:r>
-        <w:t>Model Pipelining is the process of developing a step-by-step technique for interconnected data preparation. It combines data preprocessing, feature extraction, and model training in a single procedure.The pipeline moves through a sequence of models, each of which addresses a distinct subtask. The model pipelining approach simplifies the model training process, allowing it to be easily automated. Overall, model pipelining provides a disciplined framework for tackling complex machine learning problems.</w:t>
+        <w:t xml:space="preserve">Model Pipelining is the process of developing a step-by-step technique for interconnected data preparation. It combines data </w:t>
+      </w:r>
+      <w:proofErr w:type="spellStart"/>
+      <w:r>
+        <w:t>preprocessing</w:t>
+      </w:r>
+      <w:proofErr w:type="spellEnd"/>
+      <w:r>
+        <w:t xml:space="preserve">, feature extraction, and model training in a single </w:t>
+      </w:r>
+      <w:proofErr w:type="spellStart"/>
+      <w:r>
+        <w:t>procedure.The</w:t>
+      </w:r>
+      <w:proofErr w:type="spellEnd"/>
+      <w:r>
+        <w:t xml:space="preserve"> pipeline moves through a sequence of models, each of which addresses a distinct subtask. The model pipelining approach simplifies the model training process, allowing it to be easily automated. Overall, model pipelining provides a disciplined framework for tackling complex machine learning problems.</w:t>
       </w:r>
     </w:p>
     <w:p>
@@ -18214,7 +19268,7 @@
       <w:pPr>
         <w:pStyle w:val="Caption"/>
       </w:pPr>
-      <w:bookmarkStart w:id="72" w:name="_Toc159761838"/>
+      <w:bookmarkStart w:id="71" w:name="_Toc159761838"/>
       <w:r>
         <w:t>Figure 5.</w:t>
       </w:r>
@@ -18242,7 +19296,7 @@
       <w:r>
         <w:t xml:space="preserve"> Model Pipelining</w:t>
       </w:r>
-      <w:bookmarkEnd w:id="72"/>
+      <w:bookmarkEnd w:id="71"/>
     </w:p>
     <w:p>
       <w:pPr>
@@ -18254,53 +19308,69 @@
       <w:pPr>
         <w:pStyle w:val="Heading3"/>
       </w:pPr>
-      <w:bookmarkStart w:id="73" w:name="_Toc159766098"/>
+      <w:bookmarkStart w:id="72" w:name="_Toc159766098"/>
       <w:r>
         <w:t xml:space="preserve">5.1.2.6 </w:t>
       </w:r>
       <w:r>
         <w:t>Model Deployment</w:t>
       </w:r>
+      <w:bookmarkEnd w:id="72"/>
+    </w:p>
+    <w:p>
+      <w:r>
+        <w:t xml:space="preserve">After pipelining, the model was transformed to a pickled format using pickle. Pickling is the process of converting an object into a byte stream, while </w:t>
+      </w:r>
+      <w:proofErr w:type="spellStart"/>
+      <w:r>
+        <w:t>unpickling</w:t>
+      </w:r>
+      <w:proofErr w:type="spellEnd"/>
+      <w:r>
+        <w:t xml:space="preserve"> is the inverse procedure of converting a byte stream back into the original object. The pickled model was then implemented into the web app. The </w:t>
+      </w:r>
+      <w:proofErr w:type="spellStart"/>
+      <w:r>
+        <w:t>hyperparameters</w:t>
+      </w:r>
+      <w:proofErr w:type="spellEnd"/>
+      <w:r>
+        <w:t xml:space="preserve"> chosen when optimising the model in model pipelining were frozen for prediction purposes. The customer's booking information is correctly sent to the frozen model, enabling it to forecast the result with accuracy. </w:t>
+      </w:r>
+    </w:p>
+    <w:p>
+      <w:pPr>
+        <w:pStyle w:val="Heading2"/>
+      </w:pPr>
+      <w:bookmarkStart w:id="73" w:name="_dty3dmvksnlr" w:colFirst="0" w:colLast="0"/>
+      <w:bookmarkStart w:id="74" w:name="_Toc159766099"/>
       <w:bookmarkEnd w:id="73"/>
-    </w:p>
-    <w:p>
-      <w:r>
-        <w:t xml:space="preserve">After pipelining, the model was transformed to a pickled format using pickle. Pickling is the process of converting an object into a byte stream, while unpickling is the inverse procedure of converting a byte stream back into the original object. The pickled model was then implemented into the web app. The hyperparameters chosen when optimising the model in model pipelining were frozen for prediction purposes. The customer's booking information is correctly sent to the frozen model, enabling it to forecast the result with accuracy. </w:t>
-      </w:r>
-    </w:p>
-    <w:p>
-      <w:pPr>
-        <w:pStyle w:val="Heading2"/>
-      </w:pPr>
-      <w:bookmarkStart w:id="74" w:name="_dty3dmvksnlr" w:colFirst="0" w:colLast="0"/>
-      <w:bookmarkStart w:id="75" w:name="_Toc159766099"/>
+      <w:r>
+        <w:t>5.2 Testing</w:t>
+      </w:r>
       <w:bookmarkEnd w:id="74"/>
-      <w:r>
-        <w:t>5.2 Testing</w:t>
-      </w:r>
+    </w:p>
+    <w:p>
+      <w:r>
+        <w:t>Testing is the process of verifying the functionality, quality, and performance of the system in hand. Testing is carried out throughout the development of a system. Testing involves thoroughly evaluating the system with the intent of identifying any bugs or errors that might be present and ensuring that the system meets the required specifications and standards.</w:t>
+      </w:r>
+    </w:p>
+    <w:p>
+      <w:r>
+        <w:t>Unit testing, followed by system testing were carried out to test the functionality of this system.</w:t>
+      </w:r>
+    </w:p>
+    <w:p>
+      <w:pPr>
+        <w:pStyle w:val="Heading3"/>
+      </w:pPr>
+      <w:bookmarkStart w:id="75" w:name="_7qz56g2k3v3j" w:colFirst="0" w:colLast="0"/>
+      <w:bookmarkStart w:id="76" w:name="_Toc159766100"/>
       <w:bookmarkEnd w:id="75"/>
-    </w:p>
-    <w:p>
-      <w:r>
-        <w:t>Testing is the process of verifying the functionality, quality, and performance of the system in hand. Testing is carried out throughout the development of a system. Testing involves thoroughly evaluating the system with the intent of identifying any bugs or errors that might be present and ensuring that the system meets the required specifications and standards.</w:t>
-      </w:r>
-    </w:p>
-    <w:p>
-      <w:r>
-        <w:t>Unit testing, followed by system testing were carried out to test the functionality of this system.</w:t>
-      </w:r>
-    </w:p>
-    <w:p>
-      <w:pPr>
-        <w:pStyle w:val="Heading3"/>
-      </w:pPr>
-      <w:bookmarkStart w:id="76" w:name="_7qz56g2k3v3j" w:colFirst="0" w:colLast="0"/>
-      <w:bookmarkStart w:id="77" w:name="_Toc159766100"/>
+      <w:r>
+        <w:t>5.2.1 Unit Testing</w:t>
+      </w:r>
       <w:bookmarkEnd w:id="76"/>
-      <w:r>
-        <w:t>5.2.1 Unit Testing</w:t>
-      </w:r>
-      <w:bookmarkEnd w:id="77"/>
     </w:p>
     <w:p>
       <w:r>
@@ -18324,7 +19394,7 @@
       <w:pPr>
         <w:pStyle w:val="Caption"/>
       </w:pPr>
-      <w:bookmarkStart w:id="78" w:name="_Toc159763093"/>
+      <w:bookmarkStart w:id="77" w:name="_Toc159763093"/>
       <w:r>
         <w:lastRenderedPageBreak/>
         <w:t>Table 5.</w:t>
@@ -18356,7 +19426,7 @@
       <w:r>
         <w:t>Customer Registration</w:t>
       </w:r>
-      <w:bookmarkEnd w:id="78"/>
+      <w:bookmarkEnd w:id="77"/>
     </w:p>
     <w:tbl>
       <w:tblPr>
@@ -19085,8 +20155,13 @@
               <w:jc w:val="left"/>
             </w:pPr>
             <w:r>
-              <w:t>Customer is redirected to the registration page..</w:t>
-            </w:r>
+              <w:t>Customer is redirected to the registration page</w:t>
+            </w:r>
+            <w:proofErr w:type="gramStart"/>
+            <w:r>
+              <w:t>..</w:t>
+            </w:r>
+            <w:proofErr w:type="gramEnd"/>
           </w:p>
         </w:tc>
         <w:tc>
@@ -19202,8 +20277,13 @@
               <w:spacing w:after="0" w:line="240" w:lineRule="auto"/>
               <w:jc w:val="left"/>
             </w:pPr>
-            <w:r>
-              <w:t>1.Enter the customer's email, full name, password, confirmation password, and phone number.</w:t>
+            <w:proofErr w:type="gramStart"/>
+            <w:r>
+              <w:t>1.Enter</w:t>
+            </w:r>
+            <w:proofErr w:type="gramEnd"/>
+            <w:r>
+              <w:t xml:space="preserve"> the customer's email, full name, password, confirmation password, and phone number.</w:t>
             </w:r>
           </w:p>
           <w:p>
@@ -19219,8 +20299,13 @@
               <w:spacing w:after="0" w:line="240" w:lineRule="auto"/>
               <w:jc w:val="left"/>
             </w:pPr>
-            <w:r>
-              <w:t>2.Click the ‘Register’ button.</w:t>
+            <w:proofErr w:type="gramStart"/>
+            <w:r>
+              <w:t>2.Click</w:t>
+            </w:r>
+            <w:proofErr w:type="gramEnd"/>
+            <w:r>
+              <w:t xml:space="preserve"> the ‘Register’ button.</w:t>
             </w:r>
           </w:p>
         </w:tc>
@@ -19395,8 +20480,13 @@
               <w:spacing w:after="0" w:line="240" w:lineRule="auto"/>
               <w:jc w:val="left"/>
             </w:pPr>
-            <w:r>
-              <w:t>1.Enter the customer’s email, full name, password, confirmation password, and phone number.</w:t>
+            <w:proofErr w:type="gramStart"/>
+            <w:r>
+              <w:t>1.Enter</w:t>
+            </w:r>
+            <w:proofErr w:type="gramEnd"/>
+            <w:r>
+              <w:t xml:space="preserve"> the customer’s email, full name, password, confirmation password, and phone number.</w:t>
             </w:r>
           </w:p>
           <w:p>
@@ -19412,8 +20502,13 @@
               <w:spacing w:after="0" w:line="240" w:lineRule="auto"/>
               <w:jc w:val="left"/>
             </w:pPr>
-            <w:r>
-              <w:t xml:space="preserve">2.Click the </w:t>
+            <w:proofErr w:type="gramStart"/>
+            <w:r>
+              <w:t>2.Click</w:t>
+            </w:r>
+            <w:proofErr w:type="gramEnd"/>
+            <w:r>
+              <w:t xml:space="preserve"> the </w:t>
             </w:r>
             <w:r>
               <w:lastRenderedPageBreak/>
@@ -19568,18 +20663,28 @@
               <w:spacing w:after="0" w:line="240" w:lineRule="auto"/>
               <w:jc w:val="left"/>
             </w:pPr>
-            <w:r>
-              <w:t>1.Enter the customer’s email, full name, password, confirmation password, and phone number.</w:t>
-            </w:r>
-          </w:p>
-          <w:p>
-            <w:pPr>
-              <w:widowControl w:val="0"/>
-              <w:spacing w:after="0" w:line="240" w:lineRule="auto"/>
-              <w:jc w:val="left"/>
-            </w:pPr>
-            <w:r>
-              <w:t>2.Click the ‘Register’ button.</w:t>
+            <w:proofErr w:type="gramStart"/>
+            <w:r>
+              <w:t>1.Enter</w:t>
+            </w:r>
+            <w:proofErr w:type="gramEnd"/>
+            <w:r>
+              <w:t xml:space="preserve"> the customer’s email, full name, password, confirmation password, and phone number.</w:t>
+            </w:r>
+          </w:p>
+          <w:p>
+            <w:pPr>
+              <w:widowControl w:val="0"/>
+              <w:spacing w:after="0" w:line="240" w:lineRule="auto"/>
+              <w:jc w:val="left"/>
+            </w:pPr>
+            <w:proofErr w:type="gramStart"/>
+            <w:r>
+              <w:t>2.Click</w:t>
+            </w:r>
+            <w:proofErr w:type="gramEnd"/>
+            <w:r>
+              <w:t xml:space="preserve"> the ‘Register’ button.</w:t>
             </w:r>
           </w:p>
           <w:p>
@@ -19675,7 +20780,7 @@
           <w:b w:val="0"/>
         </w:rPr>
       </w:pPr>
-      <w:bookmarkStart w:id="79" w:name="_Toc159763094"/>
+      <w:bookmarkStart w:id="78" w:name="_Toc159763094"/>
       <w:r>
         <w:t>Table 5.</w:t>
       </w:r>
@@ -19706,7 +20811,7 @@
       <w:r>
         <w:t>Customer Login</w:t>
       </w:r>
-      <w:bookmarkEnd w:id="79"/>
+      <w:bookmarkEnd w:id="78"/>
     </w:p>
     <w:tbl>
       <w:tblPr>
@@ -20364,7 +21469,15 @@
               <w:jc w:val="left"/>
             </w:pPr>
             <w:r>
-              <w:t>1.Enter username = ‘alex’</w:t>
+              <w:t>1.Enter username = ‘</w:t>
+            </w:r>
+            <w:proofErr w:type="spellStart"/>
+            <w:r>
+              <w:t>alex</w:t>
+            </w:r>
+            <w:proofErr w:type="spellEnd"/>
+            <w:r>
+              <w:t>’</w:t>
             </w:r>
           </w:p>
           <w:p>
@@ -20393,8 +21506,13 @@
               <w:spacing w:after="0" w:line="240" w:lineRule="auto"/>
               <w:jc w:val="left"/>
             </w:pPr>
-            <w:r>
-              <w:t>2.Click ‘Login’ button.</w:t>
+            <w:proofErr w:type="gramStart"/>
+            <w:r>
+              <w:t>2.Click</w:t>
+            </w:r>
+            <w:proofErr w:type="gramEnd"/>
+            <w:r>
+              <w:t xml:space="preserve"> ‘Login’ button.</w:t>
             </w:r>
           </w:p>
         </w:tc>
@@ -20537,7 +21655,15 @@
             </w:r>
             <w:r>
               <w:lastRenderedPageBreak/>
-              <w:t>‘subrat’</w:t>
+              <w:t>‘</w:t>
+            </w:r>
+            <w:proofErr w:type="spellStart"/>
+            <w:r>
+              <w:t>subrat</w:t>
+            </w:r>
+            <w:proofErr w:type="spellEnd"/>
+            <w:r>
+              <w:t>’</w:t>
             </w:r>
           </w:p>
           <w:p>
@@ -20702,7 +21828,15 @@
               <w:jc w:val="left"/>
             </w:pPr>
             <w:r>
-              <w:t>1.Enter username = ‘subrat’</w:t>
+              <w:t>1.Enter username = ‘</w:t>
+            </w:r>
+            <w:proofErr w:type="spellStart"/>
+            <w:r>
+              <w:t>subrat</w:t>
+            </w:r>
+            <w:proofErr w:type="spellEnd"/>
+            <w:r>
+              <w:t>’</w:t>
             </w:r>
           </w:p>
           <w:p>
@@ -20808,7 +21942,7 @@
           <w:b w:val="0"/>
         </w:rPr>
       </w:pPr>
-      <w:bookmarkStart w:id="80" w:name="_Toc159763095"/>
+      <w:bookmarkStart w:id="79" w:name="_Toc159763095"/>
       <w:r>
         <w:t>Table 5.</w:t>
       </w:r>
@@ -20839,7 +21973,7 @@
       <w:r>
         <w:t>Booking a Room</w:t>
       </w:r>
-      <w:bookmarkEnd w:id="80"/>
+      <w:bookmarkEnd w:id="79"/>
     </w:p>
     <w:tbl>
       <w:tblPr>
@@ -21350,8 +22484,13 @@
               <w:jc w:val="left"/>
             </w:pPr>
             <w:r>
-              <w:t>Navigate to Booking Form..</w:t>
-            </w:r>
+              <w:t>Navigate to Booking Form</w:t>
+            </w:r>
+            <w:proofErr w:type="gramStart"/>
+            <w:r>
+              <w:t>..</w:t>
+            </w:r>
+            <w:proofErr w:type="gramEnd"/>
           </w:p>
         </w:tc>
         <w:tc>
@@ -21371,18 +22510,28 @@
               <w:spacing w:after="0" w:line="240" w:lineRule="auto"/>
               <w:jc w:val="left"/>
             </w:pPr>
-            <w:r>
-              <w:t>1.Navigate to the ‘Rooms’ Page.</w:t>
-            </w:r>
-          </w:p>
-          <w:p>
-            <w:pPr>
-              <w:widowControl w:val="0"/>
-              <w:spacing w:after="0" w:line="240" w:lineRule="auto"/>
-              <w:jc w:val="left"/>
-            </w:pPr>
-            <w:r>
-              <w:t>2.Select a room.</w:t>
+            <w:proofErr w:type="gramStart"/>
+            <w:r>
+              <w:t>1.Navigate</w:t>
+            </w:r>
+            <w:proofErr w:type="gramEnd"/>
+            <w:r>
+              <w:t xml:space="preserve"> to the ‘Rooms’ Page.</w:t>
+            </w:r>
+          </w:p>
+          <w:p>
+            <w:pPr>
+              <w:widowControl w:val="0"/>
+              <w:spacing w:after="0" w:line="240" w:lineRule="auto"/>
+              <w:jc w:val="left"/>
+            </w:pPr>
+            <w:proofErr w:type="gramStart"/>
+            <w:r>
+              <w:t>2.Select</w:t>
+            </w:r>
+            <w:proofErr w:type="gramEnd"/>
+            <w:r>
+              <w:t xml:space="preserve"> a room.</w:t>
             </w:r>
           </w:p>
         </w:tc>
@@ -21559,8 +22708,13 @@
               <w:spacing w:after="0" w:line="240" w:lineRule="auto"/>
               <w:jc w:val="left"/>
             </w:pPr>
-            <w:r>
-              <w:t>2.Click ‘Book Room’ button.</w:t>
+            <w:proofErr w:type="gramStart"/>
+            <w:r>
+              <w:t>2.Click</w:t>
+            </w:r>
+            <w:proofErr w:type="gramEnd"/>
+            <w:r>
+              <w:t xml:space="preserve"> ‘Book Room’ button.</w:t>
             </w:r>
           </w:p>
         </w:tc>
@@ -21800,8 +22954,13 @@
               <w:spacing w:after="0" w:line="240" w:lineRule="auto"/>
               <w:jc w:val="left"/>
             </w:pPr>
-            <w:r>
-              <w:t>2.Click ‘Book Room’ button.</w:t>
+            <w:proofErr w:type="gramStart"/>
+            <w:r>
+              <w:t>2.Click</w:t>
+            </w:r>
+            <w:proofErr w:type="gramEnd"/>
+            <w:r>
+              <w:t xml:space="preserve"> ‘Book Room’ button.</w:t>
             </w:r>
           </w:p>
         </w:tc>
@@ -21881,7 +23040,7 @@
           <w:b w:val="0"/>
         </w:rPr>
       </w:pPr>
-      <w:bookmarkStart w:id="81" w:name="_Toc159763096"/>
+      <w:bookmarkStart w:id="80" w:name="_Toc159763096"/>
       <w:r>
         <w:t>Table 5.</w:t>
       </w:r>
@@ -21912,7 +23071,7 @@
       <w:r>
         <w:t xml:space="preserve"> Employee Registration</w:t>
       </w:r>
-      <w:bookmarkEnd w:id="81"/>
+      <w:bookmarkEnd w:id="80"/>
     </w:p>
     <w:tbl>
       <w:tblPr>
@@ -22493,8 +23652,13 @@
               <w:jc w:val="left"/>
             </w:pPr>
             <w:r>
-              <w:t>Employee is redirected to the registration page..</w:t>
-            </w:r>
+              <w:t>Employee is redirected to the registration page</w:t>
+            </w:r>
+            <w:proofErr w:type="gramStart"/>
+            <w:r>
+              <w:t>..</w:t>
+            </w:r>
+            <w:proofErr w:type="gramEnd"/>
           </w:p>
         </w:tc>
         <w:tc>
@@ -22582,18 +23746,28 @@
               <w:spacing w:after="0" w:line="240" w:lineRule="auto"/>
               <w:jc w:val="left"/>
             </w:pPr>
-            <w:r>
-              <w:t>1.Enter the employee's email, full name, password, confirmation password, and phone number.</w:t>
-            </w:r>
-          </w:p>
-          <w:p>
-            <w:pPr>
-              <w:widowControl w:val="0"/>
-              <w:spacing w:after="0" w:line="240" w:lineRule="auto"/>
-              <w:jc w:val="left"/>
-            </w:pPr>
-            <w:r>
-              <w:t>2.Click the ‘Register’ button.</w:t>
+            <w:proofErr w:type="gramStart"/>
+            <w:r>
+              <w:t>1.Enter</w:t>
+            </w:r>
+            <w:proofErr w:type="gramEnd"/>
+            <w:r>
+              <w:t xml:space="preserve"> the employee's email, full name, password, confirmation password, and phone number.</w:t>
+            </w:r>
+          </w:p>
+          <w:p>
+            <w:pPr>
+              <w:widowControl w:val="0"/>
+              <w:spacing w:after="0" w:line="240" w:lineRule="auto"/>
+              <w:jc w:val="left"/>
+            </w:pPr>
+            <w:proofErr w:type="gramStart"/>
+            <w:r>
+              <w:t>2.Click</w:t>
+            </w:r>
+            <w:proofErr w:type="gramEnd"/>
+            <w:r>
+              <w:t xml:space="preserve"> the ‘Register’ button.</w:t>
             </w:r>
           </w:p>
         </w:tc>
@@ -22729,18 +23903,28 @@
               <w:spacing w:after="0" w:line="240" w:lineRule="auto"/>
               <w:jc w:val="left"/>
             </w:pPr>
-            <w:r>
-              <w:t>1.Enter the employee’s email, full name, password, confirmation password, and phone number.</w:t>
-            </w:r>
-          </w:p>
-          <w:p>
-            <w:pPr>
-              <w:widowControl w:val="0"/>
-              <w:spacing w:after="0" w:line="240" w:lineRule="auto"/>
-              <w:jc w:val="left"/>
-            </w:pPr>
-            <w:r>
-              <w:t>2.Click the ‘Register’ button.</w:t>
+            <w:proofErr w:type="gramStart"/>
+            <w:r>
+              <w:t>1.Enter</w:t>
+            </w:r>
+            <w:proofErr w:type="gramEnd"/>
+            <w:r>
+              <w:t xml:space="preserve"> the employee’s email, full name, password, confirmation password, and phone number.</w:t>
+            </w:r>
+          </w:p>
+          <w:p>
+            <w:pPr>
+              <w:widowControl w:val="0"/>
+              <w:spacing w:after="0" w:line="240" w:lineRule="auto"/>
+              <w:jc w:val="left"/>
+            </w:pPr>
+            <w:proofErr w:type="gramStart"/>
+            <w:r>
+              <w:t>2.Click</w:t>
+            </w:r>
+            <w:proofErr w:type="gramEnd"/>
+            <w:r>
+              <w:t xml:space="preserve"> the ‘Register’ button.</w:t>
             </w:r>
           </w:p>
         </w:tc>
@@ -22877,18 +24061,28 @@
               <w:spacing w:after="0" w:line="240" w:lineRule="auto"/>
               <w:jc w:val="left"/>
             </w:pPr>
-            <w:r>
-              <w:t>1.Enter the employee’s email, full name, password, confirmation password, and phone number.</w:t>
-            </w:r>
-          </w:p>
-          <w:p>
-            <w:pPr>
-              <w:widowControl w:val="0"/>
-              <w:spacing w:after="0" w:line="240" w:lineRule="auto"/>
-              <w:jc w:val="left"/>
-            </w:pPr>
-            <w:r>
-              <w:t>2.Click the ‘Register’ button.</w:t>
+            <w:proofErr w:type="gramStart"/>
+            <w:r>
+              <w:t>1.Enter</w:t>
+            </w:r>
+            <w:proofErr w:type="gramEnd"/>
+            <w:r>
+              <w:t xml:space="preserve"> the employee’s email, full name, password, confirmation password, and phone number.</w:t>
+            </w:r>
+          </w:p>
+          <w:p>
+            <w:pPr>
+              <w:widowControl w:val="0"/>
+              <w:spacing w:after="0" w:line="240" w:lineRule="auto"/>
+              <w:jc w:val="left"/>
+            </w:pPr>
+            <w:proofErr w:type="gramStart"/>
+            <w:r>
+              <w:t>2.Click</w:t>
+            </w:r>
+            <w:proofErr w:type="gramEnd"/>
+            <w:r>
+              <w:t xml:space="preserve"> the ‘Register’ button.</w:t>
             </w:r>
           </w:p>
           <w:p>
@@ -22978,7 +24172,7 @@
           <w:b w:val="0"/>
         </w:rPr>
       </w:pPr>
-      <w:bookmarkStart w:id="82" w:name="_Toc159763097"/>
+      <w:bookmarkStart w:id="81" w:name="_Toc159763097"/>
       <w:r>
         <w:t>Table 5.</w:t>
       </w:r>
@@ -23006,7 +24200,7 @@
       <w:r>
         <w:t xml:space="preserve"> Test Case for Employee Login</w:t>
       </w:r>
-      <w:bookmarkEnd w:id="82"/>
+      <w:bookmarkEnd w:id="81"/>
     </w:p>
     <w:tbl>
       <w:tblPr>
@@ -23659,7 +24853,15 @@
               <w:jc w:val="left"/>
             </w:pPr>
             <w:r>
-              <w:t>1.Enter username = ‘adam’</w:t>
+              <w:t>1.Enter username = ‘</w:t>
+            </w:r>
+            <w:proofErr w:type="spellStart"/>
+            <w:r>
+              <w:t>adam</w:t>
+            </w:r>
+            <w:proofErr w:type="spellEnd"/>
+            <w:r>
+              <w:t>’</w:t>
             </w:r>
           </w:p>
           <w:p>
@@ -23688,8 +24890,13 @@
               <w:spacing w:after="0" w:line="240" w:lineRule="auto"/>
               <w:jc w:val="left"/>
             </w:pPr>
-            <w:r>
-              <w:t>2.Click ‘Login’ button.</w:t>
+            <w:proofErr w:type="gramStart"/>
+            <w:r>
+              <w:t>2.Click</w:t>
+            </w:r>
+            <w:proofErr w:type="gramEnd"/>
+            <w:r>
+              <w:t xml:space="preserve"> ‘Login’ button.</w:t>
             </w:r>
           </w:p>
         </w:tc>
@@ -23823,7 +25030,15 @@
               <w:jc w:val="left"/>
             </w:pPr>
             <w:r>
-              <w:t>1.Enter username = ‘supriya’</w:t>
+              <w:t>1.Enter username = ‘</w:t>
+            </w:r>
+            <w:proofErr w:type="spellStart"/>
+            <w:r>
+              <w:t>supriya</w:t>
+            </w:r>
+            <w:proofErr w:type="spellEnd"/>
+            <w:r>
+              <w:t>’</w:t>
             </w:r>
           </w:p>
           <w:p>
@@ -23979,7 +25194,15 @@
               <w:jc w:val="left"/>
             </w:pPr>
             <w:r>
-              <w:t>1.Enter username = ‘supriya’</w:t>
+              <w:t>1.Enter username = ‘</w:t>
+            </w:r>
+            <w:proofErr w:type="spellStart"/>
+            <w:r>
+              <w:t>supriya</w:t>
+            </w:r>
+            <w:proofErr w:type="spellEnd"/>
+            <w:r>
+              <w:t>’</w:t>
             </w:r>
           </w:p>
           <w:p>
@@ -24079,7 +25302,7 @@
           <w:b w:val="0"/>
         </w:rPr>
       </w:pPr>
-      <w:bookmarkStart w:id="83" w:name="_Toc159763098"/>
+      <w:bookmarkStart w:id="82" w:name="_Toc159763098"/>
       <w:r>
         <w:t>Table 5.</w:t>
       </w:r>
@@ -24110,7 +25333,7 @@
       <w:r>
         <w:t>Booking Prediction</w:t>
       </w:r>
-      <w:bookmarkEnd w:id="83"/>
+      <w:bookmarkEnd w:id="82"/>
     </w:p>
     <w:tbl>
       <w:tblPr>
@@ -24762,25 +25985,35 @@
               <w:spacing w:after="0" w:line="240" w:lineRule="auto"/>
               <w:jc w:val="left"/>
             </w:pPr>
-            <w:r>
-              <w:t>1.Select a Booking.</w:t>
-            </w:r>
-          </w:p>
-          <w:p>
-            <w:pPr>
-              <w:widowControl w:val="0"/>
-              <w:spacing w:after="0" w:line="240" w:lineRule="auto"/>
-              <w:jc w:val="left"/>
-            </w:pPr>
-          </w:p>
-          <w:p>
-            <w:pPr>
-              <w:widowControl w:val="0"/>
-              <w:spacing w:after="0" w:line="240" w:lineRule="auto"/>
-              <w:jc w:val="left"/>
-            </w:pPr>
-            <w:r>
-              <w:t>2.Click ‘Predict’ Button.</w:t>
+            <w:proofErr w:type="gramStart"/>
+            <w:r>
+              <w:t>1.Select</w:t>
+            </w:r>
+            <w:proofErr w:type="gramEnd"/>
+            <w:r>
+              <w:t xml:space="preserve"> a Booking.</w:t>
+            </w:r>
+          </w:p>
+          <w:p>
+            <w:pPr>
+              <w:widowControl w:val="0"/>
+              <w:spacing w:after="0" w:line="240" w:lineRule="auto"/>
+              <w:jc w:val="left"/>
+            </w:pPr>
+          </w:p>
+          <w:p>
+            <w:pPr>
+              <w:widowControl w:val="0"/>
+              <w:spacing w:after="0" w:line="240" w:lineRule="auto"/>
+              <w:jc w:val="left"/>
+            </w:pPr>
+            <w:proofErr w:type="gramStart"/>
+            <w:r>
+              <w:t>2.Click</w:t>
+            </w:r>
+            <w:proofErr w:type="gramEnd"/>
+            <w:r>
+              <w:t xml:space="preserve"> ‘Predict’ Button.</w:t>
             </w:r>
           </w:p>
         </w:tc>
@@ -24863,7 +26096,7 @@
           <w:b w:val="0"/>
         </w:rPr>
       </w:pPr>
-      <w:bookmarkStart w:id="84" w:name="_Toc159763099"/>
+      <w:bookmarkStart w:id="83" w:name="_Toc159763099"/>
       <w:r>
         <w:lastRenderedPageBreak/>
         <w:t>Table 5.</w:t>
@@ -24895,7 +26128,7 @@
       <w:r>
         <w:t>Booking Payment</w:t>
       </w:r>
-      <w:bookmarkEnd w:id="84"/>
+      <w:bookmarkEnd w:id="83"/>
     </w:p>
     <w:tbl>
       <w:tblPr>
@@ -25458,7 +26691,15 @@
               <w:jc w:val="left"/>
             </w:pPr>
             <w:r>
-              <w:t>Customer is shown a list of bookings with pending payments.s.</w:t>
+              <w:t xml:space="preserve">Customer is shown a list of bookings with pending </w:t>
+            </w:r>
+            <w:proofErr w:type="spellStart"/>
+            <w:r>
+              <w:t>payments.s</w:t>
+            </w:r>
+            <w:proofErr w:type="spellEnd"/>
+            <w:r>
+              <w:t>.</w:t>
             </w:r>
           </w:p>
         </w:tc>
@@ -25839,59 +27080,59 @@
       <w:pPr>
         <w:pStyle w:val="Heading3"/>
       </w:pPr>
-      <w:bookmarkStart w:id="85" w:name="_4pk6mu2f1djv" w:colFirst="0" w:colLast="0"/>
-      <w:bookmarkStart w:id="86" w:name="_Toc159766101"/>
-      <w:bookmarkEnd w:id="85"/>
+      <w:bookmarkStart w:id="84" w:name="_4pk6mu2f1djv" w:colFirst="0" w:colLast="0"/>
+      <w:bookmarkStart w:id="85" w:name="_Toc159766101"/>
+      <w:bookmarkEnd w:id="84"/>
       <w:r>
         <w:lastRenderedPageBreak/>
         <w:t>5.2.2 System Testing</w:t>
       </w:r>
+      <w:bookmarkEnd w:id="85"/>
+    </w:p>
+    <w:p>
+      <w:r>
+        <w:t xml:space="preserve">System Testing is a software testing process that evaluates the functionality and behaviour of the entire system. System testing focuses on testing the end-to-end functionality of the system against the specified requirements. This process verifies whether the system meets the functional as well as the non-functional requirements, and performs well in the business environment. </w:t>
+      </w:r>
+    </w:p>
+    <w:p>
+      <w:pPr>
+        <w:pStyle w:val="Caption"/>
+        <w:rPr>
+          <w:b w:val="0"/>
+        </w:rPr>
+      </w:pPr>
+      <w:bookmarkStart w:id="86" w:name="_Toc159763100"/>
+      <w:r>
+        <w:t>Table 5.</w:t>
+      </w:r>
+      <w:r>
+        <w:fldChar w:fldCharType="begin"/>
+      </w:r>
+      <w:r>
+        <w:instrText xml:space="preserve"> SEQ Table \* ARABIC \s 1 </w:instrText>
+      </w:r>
+      <w:r>
+        <w:fldChar w:fldCharType="separate"/>
+      </w:r>
+      <w:r>
+        <w:rPr>
+          <w:noProof/>
+        </w:rPr>
+        <w:t>12</w:t>
+      </w:r>
+      <w:r>
+        <w:rPr>
+          <w:noProof/>
+        </w:rPr>
+        <w:fldChar w:fldCharType="end"/>
+      </w:r>
+      <w:r>
+        <w:t xml:space="preserve"> Test Case for </w:t>
+      </w:r>
+      <w:r>
+        <w:t>System Testing</w:t>
+      </w:r>
       <w:bookmarkEnd w:id="86"/>
-    </w:p>
-    <w:p>
-      <w:r>
-        <w:t xml:space="preserve">System Testing is a software testing process that evaluates the functionality and behaviour of the entire system. System testing focuses on testing the end-to-end functionality of the system against the specified requirements. This process verifies whether the system meets the functional as well as the non-functional requirements, and performs well in the business environment. </w:t>
-      </w:r>
-    </w:p>
-    <w:p>
-      <w:pPr>
-        <w:pStyle w:val="Caption"/>
-        <w:rPr>
-          <w:b w:val="0"/>
-        </w:rPr>
-      </w:pPr>
-      <w:bookmarkStart w:id="87" w:name="_Toc159763100"/>
-      <w:r>
-        <w:t>Table 5.</w:t>
-      </w:r>
-      <w:r>
-        <w:fldChar w:fldCharType="begin"/>
-      </w:r>
-      <w:r>
-        <w:instrText xml:space="preserve"> SEQ Table \* ARABIC \s 1 </w:instrText>
-      </w:r>
-      <w:r>
-        <w:fldChar w:fldCharType="separate"/>
-      </w:r>
-      <w:r>
-        <w:rPr>
-          <w:noProof/>
-        </w:rPr>
-        <w:t>12</w:t>
-      </w:r>
-      <w:r>
-        <w:rPr>
-          <w:noProof/>
-        </w:rPr>
-        <w:fldChar w:fldCharType="end"/>
-      </w:r>
-      <w:r>
-        <w:t xml:space="preserve"> Test Case for </w:t>
-      </w:r>
-      <w:r>
-        <w:t>System Testing</w:t>
-      </w:r>
-      <w:bookmarkEnd w:id="87"/>
     </w:p>
     <w:tbl>
       <w:tblPr>
@@ -26427,8 +27668,13 @@
               <w:spacing w:after="0" w:line="240" w:lineRule="auto"/>
               <w:jc w:val="left"/>
             </w:pPr>
-            <w:r>
-              <w:t>2.Employee views the booking.</w:t>
+            <w:proofErr w:type="gramStart"/>
+            <w:r>
+              <w:t>2.Employee</w:t>
+            </w:r>
+            <w:proofErr w:type="gramEnd"/>
+            <w:r>
+              <w:t xml:space="preserve"> views the booking.</w:t>
             </w:r>
           </w:p>
           <w:p>
@@ -26571,8 +27817,13 @@
               <w:spacing w:after="0" w:line="240" w:lineRule="auto"/>
               <w:jc w:val="left"/>
             </w:pPr>
-            <w:r>
-              <w:t>1.Navigate to pending payments page.</w:t>
+            <w:proofErr w:type="gramStart"/>
+            <w:r>
+              <w:t>1.Navigate</w:t>
+            </w:r>
+            <w:proofErr w:type="gramEnd"/>
+            <w:r>
+              <w:t xml:space="preserve"> to pending payments page.</w:t>
             </w:r>
           </w:p>
           <w:p>
@@ -26591,8 +27842,13 @@
               <w:spacing w:after="0" w:line="240" w:lineRule="auto"/>
               <w:jc w:val="left"/>
             </w:pPr>
-            <w:r>
-              <w:t>3.Enter credit card information.</w:t>
+            <w:proofErr w:type="gramStart"/>
+            <w:r>
+              <w:t>3.Enter</w:t>
+            </w:r>
+            <w:proofErr w:type="gramEnd"/>
+            <w:r>
+              <w:t xml:space="preserve"> credit card information.</w:t>
             </w:r>
           </w:p>
           <w:p>
@@ -26758,11 +28014,19 @@
               <w:jc w:val="left"/>
             </w:pPr>
             <w:r>
-              <w:t>Website launches with expected components.</w:t>
+              <w:t xml:space="preserve">Website launches with expected </w:t>
+            </w:r>
+            <w:proofErr w:type="spellStart"/>
+            <w:r>
+              <w:t>components.</w:t>
             </w:r>
             <w:r>
               <w:lastRenderedPageBreak/>
-              <w:t>Users can interact with the website properly.</w:t>
+              <w:t>Users</w:t>
+            </w:r>
+            <w:proofErr w:type="spellEnd"/>
+            <w:r>
+              <w:t xml:space="preserve"> can interact with the website properly.</w:t>
             </w:r>
           </w:p>
         </w:tc>
@@ -27092,36 +28356,36 @@
       <w:pPr>
         <w:pStyle w:val="Heading2"/>
       </w:pPr>
-      <w:bookmarkStart w:id="88" w:name="_22yttyn2sin9" w:colFirst="0" w:colLast="0"/>
-      <w:bookmarkStart w:id="89" w:name="_Toc159766102"/>
+      <w:bookmarkStart w:id="87" w:name="_22yttyn2sin9" w:colFirst="0" w:colLast="0"/>
+      <w:bookmarkStart w:id="88" w:name="_Toc159766102"/>
+      <w:bookmarkEnd w:id="87"/>
+      <w:r>
+        <w:t>5.3 Result Analysis</w:t>
+      </w:r>
       <w:bookmarkEnd w:id="88"/>
-      <w:r>
-        <w:t>5.3 Result Analysis</w:t>
+    </w:p>
+    <w:p>
+      <w:r>
+        <w:t>Result Analysis is the stage where the performance of a trained model is evaluated and analysed to assess its effectiveness in making accurate predictions. Result analysis is crucial in understanding how well a model is able to generalise unseen data and whether it meets the expected results.</w:t>
+      </w:r>
+    </w:p>
+    <w:p>
+      <w:r>
+        <w:t>The following evaluation metrics were adopted in measuring the performance of the model:</w:t>
+      </w:r>
+    </w:p>
+    <w:p>
+      <w:pPr>
+        <w:pStyle w:val="Heading3"/>
+      </w:pPr>
+      <w:bookmarkStart w:id="89" w:name="_Toc159766103"/>
+      <w:r>
+        <w:t xml:space="preserve">5.3.1 </w:t>
+      </w:r>
+      <w:r>
+        <w:t>Accuracy</w:t>
       </w:r>
       <w:bookmarkEnd w:id="89"/>
-    </w:p>
-    <w:p>
-      <w:r>
-        <w:t>Result Analysis is the stage where the performance of a trained model is evaluated and analysed to assess its effectiveness in making accurate predictions. Result analysis is crucial in understanding how well a model is able to generalise unseen data and whether it meets the expected results.</w:t>
-      </w:r>
-    </w:p>
-    <w:p>
-      <w:r>
-        <w:t>The following evaluation metrics were adopted in measuring the performance of the model:</w:t>
-      </w:r>
-    </w:p>
-    <w:p>
-      <w:pPr>
-        <w:pStyle w:val="Heading3"/>
-      </w:pPr>
-      <w:bookmarkStart w:id="90" w:name="_Toc159766103"/>
-      <w:r>
-        <w:t xml:space="preserve">5.3.1 </w:t>
-      </w:r>
-      <w:r>
-        <w:t>Accuracy</w:t>
-      </w:r>
-      <w:bookmarkEnd w:id="90"/>
     </w:p>
     <w:p>
       <w:r>
@@ -27189,7 +28453,7 @@
       <w:pPr>
         <w:pStyle w:val="Heading3"/>
       </w:pPr>
-      <w:bookmarkStart w:id="91" w:name="_Toc159766104"/>
+      <w:bookmarkStart w:id="90" w:name="_Toc159766104"/>
       <w:r>
         <w:lastRenderedPageBreak/>
         <w:t xml:space="preserve">5.3.2 </w:t>
@@ -27197,7 +28461,7 @@
       <w:r>
         <w:t>Balanced Accuracy</w:t>
       </w:r>
-      <w:bookmarkEnd w:id="91"/>
+      <w:bookmarkEnd w:id="90"/>
     </w:p>
     <w:p>
       <w:pPr>
@@ -27206,7 +28470,15 @@
         </w:rPr>
       </w:pPr>
       <w:r>
-        <w:t>Balanced Accuracy is a metric used to measure the performance of a classifier, particularly used when two classes are imbalanced.Balanced Accuracy is calculated as the arithmetic mean of Sensitivity (true positive rate)  and Specificity (true negative rate).</w:t>
+        <w:t xml:space="preserve">Balanced Accuracy is a metric used to measure the performance of a classifier, particularly used when two classes are </w:t>
+      </w:r>
+      <w:proofErr w:type="spellStart"/>
+      <w:r>
+        <w:t>imbalanced.Balanced</w:t>
+      </w:r>
+      <w:proofErr w:type="spellEnd"/>
+      <w:r>
+        <w:t xml:space="preserve"> Accuracy is calculated as the arithmetic mean of Sensitivity (true positive rate)  and Specificity (true negative rate).</w:t>
       </w:r>
     </w:p>
     <w:p>
@@ -27351,32 +28623,32 @@
       <w:pPr>
         <w:pStyle w:val="Heading3"/>
       </w:pPr>
-      <w:bookmarkStart w:id="92" w:name="_Toc159766105"/>
+      <w:bookmarkStart w:id="91" w:name="_Toc159766105"/>
       <w:r>
         <w:t xml:space="preserve">5.3.4 </w:t>
       </w:r>
       <w:r>
         <w:t>AUC-ROC Curve</w:t>
       </w:r>
+      <w:bookmarkEnd w:id="91"/>
+    </w:p>
+    <w:p>
+      <w:r>
+        <w:t>AUC - ROC curve is a performance metric for classification models, especially in scenarios where there is class imbalance. ROC is a probability curve that describes the trade-off between true positive rate and false positive rate, whereas the AUC score measures the performance of the classifier by calculating area under the ROC curve. Higher the AUC Score, the better the model is at correctly predicting the classes.</w:t>
+      </w:r>
+    </w:p>
+    <w:p>
+      <w:pPr>
+        <w:pStyle w:val="Heading3"/>
+      </w:pPr>
+      <w:bookmarkStart w:id="92" w:name="_Toc159766106"/>
+      <w:r>
+        <w:t xml:space="preserve">5.3.5 </w:t>
+      </w:r>
+      <w:r>
+        <w:t>Macro Average Precision Score</w:t>
+      </w:r>
       <w:bookmarkEnd w:id="92"/>
-    </w:p>
-    <w:p>
-      <w:r>
-        <w:t>AUC - ROC curve is a performance metric for classification models, especially in scenarios where there is class imbalance. ROC is a probability curve that describes the trade-off between true positive rate and false positive rate, whereas the AUC score measures the performance of the classifier by calculating area under the ROC curve. Higher the AUC Score, the better the model is at correctly predicting the classes.</w:t>
-      </w:r>
-    </w:p>
-    <w:p>
-      <w:pPr>
-        <w:pStyle w:val="Heading3"/>
-      </w:pPr>
-      <w:bookmarkStart w:id="93" w:name="_Toc159766106"/>
-      <w:r>
-        <w:t xml:space="preserve">5.3.5 </w:t>
-      </w:r>
-      <w:r>
-        <w:t>Macro Average Precision Score</w:t>
-      </w:r>
-      <w:bookmarkEnd w:id="93"/>
     </w:p>
     <w:p>
       <w:r>
@@ -27453,12 +28725,14 @@
           <m:t>Precision</m:t>
         </m:r>
       </m:oMath>
+      <w:proofErr w:type="gramStart"/>
       <w:r>
         <w:rPr>
           <w:vertAlign w:val="subscript"/>
         </w:rPr>
         <w:t>i</w:t>
       </w:r>
+      <w:proofErr w:type="gramEnd"/>
     </w:p>
     <w:p>
       <w:r>
@@ -27512,7 +28786,7 @@
       <w:pPr>
         <w:pStyle w:val="Heading3"/>
       </w:pPr>
-      <w:bookmarkStart w:id="94" w:name="_Toc159766107"/>
+      <w:bookmarkStart w:id="93" w:name="_Toc159766107"/>
       <w:r>
         <w:lastRenderedPageBreak/>
         <w:t xml:space="preserve">5.3.5 </w:t>
@@ -27520,7 +28794,7 @@
       <w:r>
         <w:t>Macro Average Recall Score</w:t>
       </w:r>
-      <w:bookmarkEnd w:id="94"/>
+      <w:bookmarkEnd w:id="93"/>
     </w:p>
     <w:p>
       <w:r>
@@ -27594,12 +28868,14 @@
           <m:t>Recall</m:t>
         </m:r>
       </m:oMath>
+      <w:proofErr w:type="gramStart"/>
       <w:r>
         <w:rPr>
           <w:vertAlign w:val="subscript"/>
         </w:rPr>
         <w:t>i</w:t>
       </w:r>
+      <w:proofErr w:type="gramEnd"/>
     </w:p>
     <w:p>
       <w:r>
@@ -27653,14 +28929,14 @@
       <w:pPr>
         <w:pStyle w:val="Heading3"/>
       </w:pPr>
-      <w:bookmarkStart w:id="95" w:name="_Toc159766108"/>
+      <w:bookmarkStart w:id="94" w:name="_Toc159766108"/>
       <w:r>
         <w:t xml:space="preserve">5.3.6 </w:t>
       </w:r>
       <w:r>
         <w:t>Macro Average F-1 Score</w:t>
       </w:r>
-      <w:bookmarkEnd w:id="95"/>
+      <w:bookmarkEnd w:id="94"/>
     </w:p>
     <w:p>
       <w:r>
@@ -27734,12 +29010,14 @@
           <m:t>F1</m:t>
         </m:r>
       </m:oMath>
+      <w:proofErr w:type="gramStart"/>
       <w:r>
         <w:rPr>
           <w:vertAlign w:val="subscript"/>
         </w:rPr>
         <w:t>i</w:t>
       </w:r>
+      <w:proofErr w:type="gramEnd"/>
     </w:p>
     <w:p>
       <w:r>
@@ -27795,14 +29073,22 @@
     </w:p>
     <w:p>
       <w:r>
-        <w:t>The following is the result obtained by hyperparameter tuned random forest model:</w:t>
+        <w:t xml:space="preserve">The following is the result obtained by </w:t>
+      </w:r>
+      <w:proofErr w:type="spellStart"/>
+      <w:r>
+        <w:t>hyperparameter</w:t>
+      </w:r>
+      <w:proofErr w:type="spellEnd"/>
+      <w:r>
+        <w:t xml:space="preserve"> tuned random forest model:</w:t>
       </w:r>
     </w:p>
     <w:p>
       <w:pPr>
         <w:pStyle w:val="Caption"/>
       </w:pPr>
-      <w:bookmarkStart w:id="96" w:name="_Toc159763101"/>
+      <w:bookmarkStart w:id="95" w:name="_Toc159763101"/>
       <w:r>
         <w:t>Table 5.</w:t>
       </w:r>
@@ -27830,7 +29116,7 @@
       <w:r>
         <w:t xml:space="preserve"> Performance Metrics for Final Model</w:t>
       </w:r>
-      <w:bookmarkEnd w:id="96"/>
+      <w:bookmarkEnd w:id="95"/>
       <w:r>
         <w:t xml:space="preserve"> </w:t>
       </w:r>
@@ -28598,7 +29884,15 @@
     <w:p>
       <w:r>
         <w:lastRenderedPageBreak/>
-        <w:t xml:space="preserve">The hyperparameter tuned model selected to integrate with the web application provided a balanced accuracy of 82.26% during training and 81.84% during test without much variation between test and train which is acceptable.   </w:t>
+        <w:t xml:space="preserve">The </w:t>
+      </w:r>
+      <w:proofErr w:type="spellStart"/>
+      <w:r>
+        <w:t>hyperparameter</w:t>
+      </w:r>
+      <w:proofErr w:type="spellEnd"/>
+      <w:r>
+        <w:t xml:space="preserve"> tuned model selected to integrate with the web application provided a balanced accuracy of 82.26% during training and 81.84% during test without much variation between test and train which is acceptable.   </w:t>
       </w:r>
     </w:p>
     <w:p>
@@ -28628,46 +29922,54 @@
       <w:pPr>
         <w:pStyle w:val="Heading1"/>
       </w:pPr>
-      <w:bookmarkStart w:id="97" w:name="_28rfw3xzmthz" w:colFirst="0" w:colLast="0"/>
-      <w:bookmarkStart w:id="98" w:name="_ohh9fae9vei1" w:colFirst="0" w:colLast="0"/>
-      <w:bookmarkStart w:id="99" w:name="_Toc159766109"/>
+      <w:bookmarkStart w:id="96" w:name="_28rfw3xzmthz" w:colFirst="0" w:colLast="0"/>
+      <w:bookmarkStart w:id="97" w:name="_ohh9fae9vei1" w:colFirst="0" w:colLast="0"/>
+      <w:bookmarkStart w:id="98" w:name="_Toc159766109"/>
+      <w:bookmarkEnd w:id="96"/>
       <w:bookmarkEnd w:id="97"/>
-      <w:bookmarkEnd w:id="98"/>
       <w:r>
         <w:lastRenderedPageBreak/>
         <w:t>CHAPTER 6: CONCLUSION AND FUTURE RECOMMENDATION</w:t>
       </w:r>
+      <w:bookmarkEnd w:id="98"/>
+    </w:p>
+    <w:p>
+      <w:pPr>
+        <w:pStyle w:val="Heading2"/>
+      </w:pPr>
+      <w:bookmarkStart w:id="99" w:name="_Toc159766110"/>
+      <w:r>
+        <w:t>6.1 Conclusion</w:t>
+      </w:r>
       <w:bookmarkEnd w:id="99"/>
     </w:p>
     <w:p>
       <w:pPr>
+        <w:spacing w:before="240" w:after="240"/>
+      </w:pPr>
+      <w:r>
+        <w:t xml:space="preserve">Hotel Booking Prediction System is a system that provides hoteliers a systematic approach to predicting cancellations of bookings made by customers. This system employs the Random Forest Classifier in predicting whether a booking is likely to be cancelled or not. Customers provide their booking details, which can be viewed by the employees. Predictions are then made by the employee, which can result in one of two classes, “Likely to </w:t>
+      </w:r>
+      <w:proofErr w:type="gramStart"/>
+      <w:r>
+        <w:t>Cancel</w:t>
+      </w:r>
+      <w:proofErr w:type="gramEnd"/>
+      <w:r>
+        <w:t xml:space="preserve">” or “Unlikely to Cancel”. The model correctly classified 4461 non cancellations out of 4702, and 1584 cancellations out of 2302 from the testing dataset. Hotels can formulate new policies based on these predictions to minimise cost and maximise profits. Improved revenue management, optimal resource allocation, and reduced overbooking are some of the areas where this system can be of great assistance.  </w:t>
+      </w:r>
+    </w:p>
+    <w:p>
+      <w:pPr>
         <w:pStyle w:val="Heading2"/>
       </w:pPr>
-      <w:bookmarkStart w:id="100" w:name="_Toc159766110"/>
-      <w:r>
-        <w:t>6.1 Conclusion</w:t>
-      </w:r>
+      <w:bookmarkStart w:id="100" w:name="_xtj83lcrq43" w:colFirst="0" w:colLast="0"/>
+      <w:bookmarkStart w:id="101" w:name="_Toc159766111"/>
       <w:bookmarkEnd w:id="100"/>
-    </w:p>
-    <w:p>
-      <w:pPr>
-        <w:spacing w:before="240" w:after="240"/>
-      </w:pPr>
-      <w:r>
-        <w:t xml:space="preserve">Hotel Booking Prediction System is a system that provides hoteliers a systematic approach to predicting cancellations of bookings made by customers. This system employs the Random Forest Classifier in predicting whether a booking is likely to be cancelled or not. Customers provide their booking details, which can be viewed by the employees. Predictions are then made by the employee, which can result in one of two classes, “Likely to Cancel” or “Unlikely to Cancel”. The model correctly classified 4461 non cancellations out of 4702, and 1584 cancellations out of 2302 from the testing dataset. Hotels can formulate new policies based on these predictions to minimise cost and maximise profits. Improved revenue management, optimal resource allocation, and reduced overbooking are some of the areas where this system can be of great assistance.  </w:t>
-      </w:r>
-    </w:p>
-    <w:p>
-      <w:pPr>
-        <w:pStyle w:val="Heading2"/>
-      </w:pPr>
-      <w:bookmarkStart w:id="101" w:name="_xtj83lcrq43" w:colFirst="0" w:colLast="0"/>
-      <w:bookmarkStart w:id="102" w:name="_Toc159766111"/>
+      <w:r>
+        <w:t>6.2 Future Recommendation</w:t>
+      </w:r>
       <w:bookmarkEnd w:id="101"/>
-      <w:r>
-        <w:t>6.2 Future Recommendation</w:t>
-      </w:r>
-      <w:bookmarkEnd w:id="102"/>
     </w:p>
     <w:p>
       <w:r>
@@ -28683,12 +29985,12 @@
       <w:pPr>
         <w:pStyle w:val="Heading1"/>
       </w:pPr>
-      <w:bookmarkStart w:id="103" w:name="_Toc159766112"/>
+      <w:bookmarkStart w:id="102" w:name="_Toc159766112"/>
       <w:r>
         <w:lastRenderedPageBreak/>
         <w:t>REFERENCES</w:t>
       </w:r>
-      <w:bookmarkEnd w:id="103"/>
+      <w:bookmarkEnd w:id="102"/>
     </w:p>
     <w:p/>
     <w:tbl>
@@ -28745,12 +30047,51 @@
                 <w:color w:val="000000"/>
               </w:rPr>
             </w:pPr>
+            <w:proofErr w:type="spellStart"/>
+            <w:r>
+              <w:t>Agustín</w:t>
+            </w:r>
+            <w:proofErr w:type="spellEnd"/>
+            <w:r>
+              <w:t xml:space="preserve"> J. Sánchez-Medina*, </w:t>
+            </w:r>
+            <w:proofErr w:type="spellStart"/>
+            <w:r>
+              <w:t>Eleazar</w:t>
+            </w:r>
+            <w:proofErr w:type="spellEnd"/>
+            <w:r>
+              <w:t xml:space="preserve"> C-Sánchez</w:t>
+            </w:r>
             <w:r>
               <w:rPr>
                 <w:color w:val="000000"/>
               </w:rPr>
-              <w:t>A. J. S.-M. M. P. Eleazar C. Sanchez, “Identifying Critical Hotel Cancellations using Artificial Intelligence,” International Journal of Hospitality Management, 2020.</w:t>
-            </w:r>
+              <w:t xml:space="preserve"> “</w:t>
+            </w:r>
+            <w:r>
+              <w:t>Using machine learning and big data for efficient forecasting of hotel booking cancellations</w:t>
+            </w:r>
+            <w:r>
+              <w:rPr>
+                <w:color w:val="000000"/>
+              </w:rPr>
+              <w:t>”</w:t>
+            </w:r>
+            <w:r>
+              <w:rPr>
+                <w:color w:val="000000"/>
+              </w:rPr>
+              <w:t>,</w:t>
+            </w:r>
+            <w:r>
+              <w:rPr>
+                <w:color w:val="000000"/>
+              </w:rPr>
+              <w:t xml:space="preserve"> International Journal of Hospitality Management, 2020.</w:t>
+            </w:r>
+            <w:bookmarkStart w:id="103" w:name="_GoBack"/>
+            <w:bookmarkEnd w:id="103"/>
           </w:p>
         </w:tc>
       </w:tr>
@@ -28853,14 +30194,44 @@
               <w:rPr>
                 <w:color w:val="000000"/>
               </w:rPr>
-              <w:t xml:space="preserve">R. Mytnik, “Predicting Hotel Booking Cancellations,” </w:t>
+              <w:t xml:space="preserve">R. </w:t>
+            </w:r>
+            <w:proofErr w:type="spellStart"/>
+            <w:r>
+              <w:rPr>
+                <w:color w:val="000000"/>
+              </w:rPr>
+              <w:t>Mytnik</w:t>
+            </w:r>
+            <w:proofErr w:type="spellEnd"/>
+            <w:r>
+              <w:rPr>
+                <w:color w:val="000000"/>
+              </w:rPr>
+              <w:t xml:space="preserve">, “Predicting Hotel Booking Cancellations,” </w:t>
             </w:r>
             <w:r>
               <w:rPr>
                 <w:i/>
                 <w:color w:val="000000"/>
               </w:rPr>
-              <w:t xml:space="preserve">Analytics Vidhya, </w:t>
+              <w:t xml:space="preserve">Analytics </w:t>
+            </w:r>
+            <w:proofErr w:type="spellStart"/>
+            <w:r>
+              <w:rPr>
+                <w:i/>
+                <w:color w:val="000000"/>
+              </w:rPr>
+              <w:t>Vidhya</w:t>
+            </w:r>
+            <w:proofErr w:type="spellEnd"/>
+            <w:r>
+              <w:rPr>
+                <w:i/>
+                <w:color w:val="000000"/>
+              </w:rPr>
+              <w:t xml:space="preserve">, </w:t>
             </w:r>
             <w:r>
               <w:rPr>
@@ -28918,7 +30289,21 @@
               <w:rPr>
                 <w:color w:val="000000"/>
               </w:rPr>
-              <w:t>S. T. M.R. Martinez-Torresa, “A machine learning approach for the identification of the deceptive reviews,” University of Seville (Spain), 2019.</w:t>
+              <w:t>S. T. M.R. Martinez-</w:t>
+            </w:r>
+            <w:proofErr w:type="spellStart"/>
+            <w:r>
+              <w:rPr>
+                <w:color w:val="000000"/>
+              </w:rPr>
+              <w:t>Torresa</w:t>
+            </w:r>
+            <w:proofErr w:type="spellEnd"/>
+            <w:r>
+              <w:rPr>
+                <w:color w:val="000000"/>
+              </w:rPr>
+              <w:t>, “A machine learning approach for the identification of the deceptive reviews,” University of Seville (Spain), 2019.</w:t>
             </w:r>
           </w:p>
         </w:tc>
@@ -28970,7 +30355,21 @@
               <w:rPr>
                 <w:color w:val="000000"/>
               </w:rPr>
-              <w:t>A. d. A. L. N. Nuno Antonio, “Big Data in Hotel Revenue Management: Exploring Cancellation Drivers to Gain Insights Into Booking Cancellation,” Cornell Hospitality Quarterly, 2019.</w:t>
+              <w:t xml:space="preserve">A. d. A. L. N. </w:t>
+            </w:r>
+            <w:proofErr w:type="spellStart"/>
+            <w:r>
+              <w:rPr>
+                <w:color w:val="000000"/>
+              </w:rPr>
+              <w:t>Nuno</w:t>
+            </w:r>
+            <w:proofErr w:type="spellEnd"/>
+            <w:r>
+              <w:rPr>
+                <w:color w:val="000000"/>
+              </w:rPr>
+              <w:t xml:space="preserve"> Antonio, “Big Data in Hotel Revenue Management: Exploring Cancellation Drivers to Gain Insights Into Booking Cancellation,” Cornell Hospitality Quarterly, 2019.</w:t>
             </w:r>
           </w:p>
         </w:tc>
@@ -28995,7 +30394,6 @@
       </w:pPr>
       <w:bookmarkStart w:id="104" w:name="_Toc159766113"/>
       <w:r>
-        <w:lastRenderedPageBreak/>
         <w:t>APPENDIX</w:t>
       </w:r>
       <w:bookmarkEnd w:id="104"/>
@@ -29028,6 +30426,8 @@
       <w:r>
         <w:rPr>
           <w:b/>
+          <w:noProof/>
+          <w:lang w:val="en-US"/>
         </w:rPr>
         <w:drawing>
           <wp:inline distT="0" distB="0" distL="0" distR="0" wp14:anchorId="5862FC01" wp14:editId="5F3D1494">
@@ -29097,6 +30497,8 @@
       <w:r>
         <w:rPr>
           <w:b/>
+          <w:noProof/>
+          <w:lang w:val="en-US"/>
         </w:rPr>
         <w:drawing>
           <wp:inline distT="0" distB="0" distL="0" distR="0" wp14:anchorId="068E9423" wp14:editId="71BE3095">
@@ -29191,8 +30593,9 @@
       <w:r>
         <w:rPr>
           <w:b/>
-        </w:rPr>
-        <w:lastRenderedPageBreak/>
+          <w:noProof/>
+          <w:lang w:val="en-US"/>
+        </w:rPr>
         <w:drawing>
           <wp:inline distT="0" distB="0" distL="0" distR="0" wp14:anchorId="59A467C0" wp14:editId="238066F7">
             <wp:extent cx="5502910" cy="2626360"/>
@@ -29254,6 +30657,8 @@
       <w:r>
         <w:rPr>
           <w:b/>
+          <w:noProof/>
+          <w:lang w:val="en-US"/>
         </w:rPr>
         <w:drawing>
           <wp:inline distT="0" distB="0" distL="0" distR="0" wp14:anchorId="4895F742" wp14:editId="3CEE45C4">
@@ -29364,8 +30769,9 @@
       <w:r>
         <w:rPr>
           <w:b/>
-        </w:rPr>
-        <w:lastRenderedPageBreak/>
+          <w:noProof/>
+          <w:lang w:val="en-US"/>
+        </w:rPr>
         <w:drawing>
           <wp:inline distT="0" distB="0" distL="0" distR="0" wp14:anchorId="526FD951" wp14:editId="16679B73">
             <wp:extent cx="5502910" cy="2606675"/>
@@ -29427,6 +30833,8 @@
       <w:r>
         <w:rPr>
           <w:b/>
+          <w:noProof/>
+          <w:lang w:val="en-US"/>
         </w:rPr>
         <w:drawing>
           <wp:inline distT="0" distB="0" distL="0" distR="0" wp14:anchorId="52D93F02" wp14:editId="3A4AE395">
@@ -29654,7 +31062,7 @@
         <w:noProof/>
         <w:color w:val="000000"/>
       </w:rPr>
-      <w:t>50</w:t>
+      <w:t>48</w:t>
     </w:r>
     <w:r>
       <w:rPr>
@@ -33706,7 +35114,7 @@
 </file>
 
 <file path=customXml/itemProps1.xml><?xml version="1.0" encoding="utf-8"?>
-<ds:datastoreItem xmlns:ds="http://schemas.openxmlformats.org/officeDocument/2006/customXml" ds:itemID="{E85536D5-B212-4299-9792-3AA27F910B18}">
+<ds:datastoreItem xmlns:ds="http://schemas.openxmlformats.org/officeDocument/2006/customXml" ds:itemID="{0D655091-B1D3-415F-AB2F-72F2A1428144}">
   <ds:schemaRefs>
     <ds:schemaRef ds:uri="http://schemas.openxmlformats.org/officeDocument/2006/bibliography"/>
   </ds:schemaRefs>

</xml_diff>